<commit_message>
revise the SAP for version 1.2
</commit_message>
<xml_diff>
--- a/documents/SAP_TicagrelorVsClopidogrelVer1.2.docx
+++ b/documents/SAP_TicagrelorVsClopidogrelVer1.2.docx
@@ -5,7 +5,7 @@
     <w:p/>
     <w:p>
       <w:pPr>
-        <w:pStyle w:val="Title"/>
+        <w:pStyle w:val="a7"/>
         <w:jc w:val="center"/>
       </w:pPr>
       <w:r>
@@ -306,8 +306,10 @@
         <w:rPr>
           <w:lang w:eastAsia="ko-KR"/>
         </w:rPr>
-        <w:t>May</w:t>
-      </w:r>
+        <w:t>September</w:t>
+      </w:r>
+      <w:bookmarkStart w:id="0" w:name="_GoBack"/>
+      <w:bookmarkEnd w:id="0"/>
       <w:r>
         <w:rPr>
           <w:lang w:eastAsia="ko-KR"/>
@@ -318,7 +320,7 @@
         <w:rPr>
           <w:lang w:eastAsia="ko-KR"/>
         </w:rPr>
-        <w:t>24</w:t>
+        <w:t>3</w:t>
       </w:r>
       <w:r>
         <w:rPr>
@@ -353,7 +355,7 @@
       <w:hyperlink r:id="rId8" w:history="1">
         <w:r>
           <w:rPr>
-            <w:rStyle w:val="Hyperlink"/>
+            <w:rStyle w:val="a3"/>
           </w:rPr>
           <w:t>http://ohdsi.org</w:t>
         </w:r>
@@ -410,7 +412,7 @@
       <w:sdtContent>
         <w:p>
           <w:pPr>
-            <w:pStyle w:val="TOCHeading"/>
+            <w:pStyle w:val="TOC"/>
           </w:pPr>
           <w:r>
             <w:t>Table of c</w:t>
@@ -421,7 +423,7 @@
         </w:p>
         <w:p>
           <w:pPr>
-            <w:pStyle w:val="TOC1"/>
+            <w:pStyle w:val="10"/>
             <w:tabs>
               <w:tab w:val="left" w:pos="440"/>
               <w:tab w:val="right" w:leader="dot" w:pos="9350"/>
@@ -446,7 +448,7 @@
           <w:hyperlink w:anchor="_Toc8307679" w:history="1">
             <w:r>
               <w:rPr>
-                <w:rStyle w:val="Hyperlink"/>
+                <w:rStyle w:val="a3"/>
                 <w:noProof/>
               </w:rPr>
               <w:t>2</w:t>
@@ -463,7 +465,7 @@
             </w:r>
             <w:r>
               <w:rPr>
-                <w:rStyle w:val="Hyperlink"/>
+                <w:rStyle w:val="a3"/>
                 <w:noProof/>
               </w:rPr>
               <w:t>List of abbreviations</w:t>
@@ -520,7 +522,7 @@
         </w:p>
         <w:p>
           <w:pPr>
-            <w:pStyle w:val="TOC1"/>
+            <w:pStyle w:val="10"/>
             <w:tabs>
               <w:tab w:val="left" w:pos="440"/>
               <w:tab w:val="right" w:leader="dot" w:pos="9350"/>
@@ -536,7 +538,7 @@
           <w:hyperlink w:anchor="_Toc8307680" w:history="1">
             <w:r>
               <w:rPr>
-                <w:rStyle w:val="Hyperlink"/>
+                <w:rStyle w:val="a3"/>
                 <w:noProof/>
               </w:rPr>
               <w:t>3</w:t>
@@ -553,7 +555,7 @@
             </w:r>
             <w:r>
               <w:rPr>
-                <w:rStyle w:val="Hyperlink"/>
+                <w:rStyle w:val="a3"/>
                 <w:noProof/>
               </w:rPr>
               <w:t>Abstract</w:t>
@@ -610,7 +612,7 @@
         </w:p>
         <w:p>
           <w:pPr>
-            <w:pStyle w:val="TOC1"/>
+            <w:pStyle w:val="10"/>
             <w:tabs>
               <w:tab w:val="left" w:pos="440"/>
               <w:tab w:val="right" w:leader="dot" w:pos="9350"/>
@@ -626,7 +628,7 @@
           <w:hyperlink w:anchor="_Toc8307681" w:history="1">
             <w:r>
               <w:rPr>
-                <w:rStyle w:val="Hyperlink"/>
+                <w:rStyle w:val="a3"/>
                 <w:noProof/>
               </w:rPr>
               <w:t>4</w:t>
@@ -643,7 +645,7 @@
             </w:r>
             <w:r>
               <w:rPr>
-                <w:rStyle w:val="Hyperlink"/>
+                <w:rStyle w:val="a3"/>
                 <w:noProof/>
               </w:rPr>
               <w:t>Amendments and Updates</w:t>
@@ -700,7 +702,7 @@
         </w:p>
         <w:p>
           <w:pPr>
-            <w:pStyle w:val="TOC1"/>
+            <w:pStyle w:val="10"/>
             <w:tabs>
               <w:tab w:val="left" w:pos="440"/>
               <w:tab w:val="right" w:leader="dot" w:pos="9350"/>
@@ -716,7 +718,7 @@
           <w:hyperlink w:anchor="_Toc8307682" w:history="1">
             <w:r>
               <w:rPr>
-                <w:rStyle w:val="Hyperlink"/>
+                <w:rStyle w:val="a3"/>
                 <w:noProof/>
               </w:rPr>
               <w:t>5</w:t>
@@ -733,7 +735,7 @@
             </w:r>
             <w:r>
               <w:rPr>
-                <w:rStyle w:val="Hyperlink"/>
+                <w:rStyle w:val="a3"/>
                 <w:noProof/>
               </w:rPr>
               <w:t>Rationale and Background</w:t>
@@ -790,7 +792,7 @@
         </w:p>
         <w:p>
           <w:pPr>
-            <w:pStyle w:val="TOC1"/>
+            <w:pStyle w:val="10"/>
             <w:tabs>
               <w:tab w:val="left" w:pos="440"/>
               <w:tab w:val="right" w:leader="dot" w:pos="9350"/>
@@ -806,7 +808,7 @@
           <w:hyperlink w:anchor="_Toc8307683" w:history="1">
             <w:r>
               <w:rPr>
-                <w:rStyle w:val="Hyperlink"/>
+                <w:rStyle w:val="a3"/>
                 <w:noProof/>
               </w:rPr>
               <w:t>6</w:t>
@@ -823,7 +825,7 @@
             </w:r>
             <w:r>
               <w:rPr>
-                <w:rStyle w:val="Hyperlink"/>
+                <w:rStyle w:val="a3"/>
                 <w:noProof/>
               </w:rPr>
               <w:t>Study Objectives</w:t>
@@ -880,7 +882,7 @@
         </w:p>
         <w:p>
           <w:pPr>
-            <w:pStyle w:val="TOC2"/>
+            <w:pStyle w:val="20"/>
             <w:tabs>
               <w:tab w:val="left" w:pos="800"/>
               <w:tab w:val="right" w:leader="dot" w:pos="9350"/>
@@ -896,7 +898,7 @@
           <w:hyperlink w:anchor="_Toc8307684" w:history="1">
             <w:r>
               <w:rPr>
-                <w:rStyle w:val="Hyperlink"/>
+                <w:rStyle w:val="a3"/>
                 <w:noProof/>
               </w:rPr>
               <w:t>6.1</w:t>
@@ -913,7 +915,7 @@
             </w:r>
             <w:r>
               <w:rPr>
-                <w:rStyle w:val="Hyperlink"/>
+                <w:rStyle w:val="a3"/>
                 <w:noProof/>
               </w:rPr>
               <w:t>Primary Hypothesis</w:t>
@@ -970,7 +972,7 @@
         </w:p>
         <w:p>
           <w:pPr>
-            <w:pStyle w:val="TOC2"/>
+            <w:pStyle w:val="20"/>
             <w:tabs>
               <w:tab w:val="left" w:pos="800"/>
               <w:tab w:val="right" w:leader="dot" w:pos="9350"/>
@@ -986,7 +988,7 @@
           <w:hyperlink w:anchor="_Toc8307685" w:history="1">
             <w:r>
               <w:rPr>
-                <w:rStyle w:val="Hyperlink"/>
+                <w:rStyle w:val="a3"/>
                 <w:noProof/>
               </w:rPr>
               <w:t>6.2</w:t>
@@ -1003,7 +1005,7 @@
             </w:r>
             <w:r>
               <w:rPr>
-                <w:rStyle w:val="Hyperlink"/>
+                <w:rStyle w:val="a3"/>
                 <w:noProof/>
               </w:rPr>
               <w:t>Secondary Hypotheses</w:t>
@@ -1060,7 +1062,7 @@
         </w:p>
         <w:p>
           <w:pPr>
-            <w:pStyle w:val="TOC2"/>
+            <w:pStyle w:val="20"/>
             <w:tabs>
               <w:tab w:val="left" w:pos="800"/>
               <w:tab w:val="right" w:leader="dot" w:pos="9350"/>
@@ -1076,7 +1078,7 @@
           <w:hyperlink w:anchor="_Toc8307686" w:history="1">
             <w:r>
               <w:rPr>
-                <w:rStyle w:val="Hyperlink"/>
+                <w:rStyle w:val="a3"/>
                 <w:noProof/>
               </w:rPr>
               <w:t>6.3</w:t>
@@ -1093,7 +1095,7 @@
             </w:r>
             <w:r>
               <w:rPr>
-                <w:rStyle w:val="Hyperlink"/>
+                <w:rStyle w:val="a3"/>
                 <w:noProof/>
               </w:rPr>
               <w:t>Primary objectives</w:t>
@@ -1150,7 +1152,7 @@
         </w:p>
         <w:p>
           <w:pPr>
-            <w:pStyle w:val="TOC2"/>
+            <w:pStyle w:val="20"/>
             <w:tabs>
               <w:tab w:val="left" w:pos="800"/>
               <w:tab w:val="right" w:leader="dot" w:pos="9350"/>
@@ -1166,7 +1168,7 @@
           <w:hyperlink w:anchor="_Toc8307687" w:history="1">
             <w:r>
               <w:rPr>
-                <w:rStyle w:val="Hyperlink"/>
+                <w:rStyle w:val="a3"/>
                 <w:noProof/>
               </w:rPr>
               <w:t>6.4</w:t>
@@ -1183,7 +1185,7 @@
             </w:r>
             <w:r>
               <w:rPr>
-                <w:rStyle w:val="Hyperlink"/>
+                <w:rStyle w:val="a3"/>
                 <w:noProof/>
               </w:rPr>
               <w:t>Secondary objectives</w:t>
@@ -1240,7 +1242,7 @@
         </w:p>
         <w:p>
           <w:pPr>
-            <w:pStyle w:val="TOC1"/>
+            <w:pStyle w:val="10"/>
             <w:tabs>
               <w:tab w:val="left" w:pos="440"/>
               <w:tab w:val="right" w:leader="dot" w:pos="9350"/>
@@ -1256,7 +1258,7 @@
           <w:hyperlink w:anchor="_Toc8307688" w:history="1">
             <w:r>
               <w:rPr>
-                <w:rStyle w:val="Hyperlink"/>
+                <w:rStyle w:val="a3"/>
                 <w:noProof/>
               </w:rPr>
               <w:t>7</w:t>
@@ -1273,7 +1275,7 @@
             </w:r>
             <w:r>
               <w:rPr>
-                <w:rStyle w:val="Hyperlink"/>
+                <w:rStyle w:val="a3"/>
                 <w:noProof/>
               </w:rPr>
               <w:t>Research methods</w:t>
@@ -1330,7 +1332,7 @@
         </w:p>
         <w:p>
           <w:pPr>
-            <w:pStyle w:val="TOC2"/>
+            <w:pStyle w:val="20"/>
             <w:tabs>
               <w:tab w:val="left" w:pos="800"/>
               <w:tab w:val="right" w:leader="dot" w:pos="9350"/>
@@ -1346,7 +1348,7 @@
           <w:hyperlink w:anchor="_Toc8307689" w:history="1">
             <w:r>
               <w:rPr>
-                <w:rStyle w:val="Hyperlink"/>
+                <w:rStyle w:val="a3"/>
                 <w:noProof/>
               </w:rPr>
               <w:t>7.1</w:t>
@@ -1363,7 +1365,7 @@
             </w:r>
             <w:r>
               <w:rPr>
-                <w:rStyle w:val="Hyperlink"/>
+                <w:rStyle w:val="a3"/>
                 <w:noProof/>
               </w:rPr>
               <w:t>Study Design</w:t>
@@ -1420,7 +1422,7 @@
         </w:p>
         <w:p>
           <w:pPr>
-            <w:pStyle w:val="TOC3"/>
+            <w:pStyle w:val="30"/>
             <w:tabs>
               <w:tab w:val="left" w:pos="1200"/>
               <w:tab w:val="right" w:leader="dot" w:pos="9350"/>
@@ -1436,7 +1438,7 @@
           <w:hyperlink w:anchor="_Toc8307690" w:history="1">
             <w:r>
               <w:rPr>
-                <w:rStyle w:val="Hyperlink"/>
+                <w:rStyle w:val="a3"/>
                 <w:noProof/>
               </w:rPr>
               <w:t>7.1.1</w:t>
@@ -1453,7 +1455,7 @@
             </w:r>
             <w:r>
               <w:rPr>
-                <w:rStyle w:val="Hyperlink"/>
+                <w:rStyle w:val="a3"/>
                 <w:noProof/>
               </w:rPr>
               <w:t>Overview</w:t>
@@ -1510,7 +1512,7 @@
         </w:p>
         <w:p>
           <w:pPr>
-            <w:pStyle w:val="TOC2"/>
+            <w:pStyle w:val="20"/>
             <w:tabs>
               <w:tab w:val="left" w:pos="800"/>
               <w:tab w:val="right" w:leader="dot" w:pos="9350"/>
@@ -1526,7 +1528,7 @@
           <w:hyperlink w:anchor="_Toc8307691" w:history="1">
             <w:r>
               <w:rPr>
-                <w:rStyle w:val="Hyperlink"/>
+                <w:rStyle w:val="a3"/>
                 <w:noProof/>
               </w:rPr>
               <w:t>7.2</w:t>
@@ -1543,7 +1545,7 @@
             </w:r>
             <w:r>
               <w:rPr>
-                <w:rStyle w:val="Hyperlink"/>
+                <w:rStyle w:val="a3"/>
                 <w:rFonts w:eastAsia="맑은 고딕"/>
                 <w:noProof/>
                 <w:lang w:eastAsia="ko-KR"/>
@@ -1602,7 +1604,7 @@
         </w:p>
         <w:p>
           <w:pPr>
-            <w:pStyle w:val="TOC3"/>
+            <w:pStyle w:val="30"/>
             <w:tabs>
               <w:tab w:val="left" w:pos="1200"/>
               <w:tab w:val="right" w:leader="dot" w:pos="9350"/>
@@ -1618,7 +1620,7 @@
           <w:hyperlink w:anchor="_Toc8307692" w:history="1">
             <w:r>
               <w:rPr>
-                <w:rStyle w:val="Hyperlink"/>
+                <w:rStyle w:val="a3"/>
                 <w:noProof/>
               </w:rPr>
               <w:t>7.2.1</w:t>
@@ -1635,7 +1637,7 @@
             </w:r>
             <w:r>
               <w:rPr>
-                <w:rStyle w:val="Hyperlink"/>
+                <w:rStyle w:val="a3"/>
                 <w:noProof/>
               </w:rPr>
               <w:t>Primary Study population</w:t>
@@ -1692,7 +1694,7 @@
         </w:p>
         <w:p>
           <w:pPr>
-            <w:pStyle w:val="TOC3"/>
+            <w:pStyle w:val="30"/>
             <w:tabs>
               <w:tab w:val="left" w:pos="1200"/>
               <w:tab w:val="right" w:leader="dot" w:pos="9350"/>
@@ -1708,7 +1710,7 @@
           <w:hyperlink w:anchor="_Toc8307693" w:history="1">
             <w:r>
               <w:rPr>
-                <w:rStyle w:val="Hyperlink"/>
+                <w:rStyle w:val="a3"/>
                 <w:noProof/>
               </w:rPr>
               <w:t>7.2.2</w:t>
@@ -1725,7 +1727,7 @@
             </w:r>
             <w:r>
               <w:rPr>
-                <w:rStyle w:val="Hyperlink"/>
+                <w:rStyle w:val="a3"/>
                 <w:noProof/>
               </w:rPr>
               <w:t>Study population for sensitivity analysis</w:t>
@@ -1782,7 +1784,7 @@
         </w:p>
         <w:p>
           <w:pPr>
-            <w:pStyle w:val="TOC2"/>
+            <w:pStyle w:val="20"/>
             <w:tabs>
               <w:tab w:val="left" w:pos="800"/>
               <w:tab w:val="right" w:leader="dot" w:pos="9350"/>
@@ -1798,7 +1800,7 @@
           <w:hyperlink w:anchor="_Toc8307694" w:history="1">
             <w:r>
               <w:rPr>
-                <w:rStyle w:val="Hyperlink"/>
+                <w:rStyle w:val="a3"/>
                 <w:noProof/>
               </w:rPr>
               <w:t>7.3</w:t>
@@ -1815,7 +1817,7 @@
             </w:r>
             <w:r>
               <w:rPr>
-                <w:rStyle w:val="Hyperlink"/>
+                <w:rStyle w:val="a3"/>
                 <w:noProof/>
               </w:rPr>
               <w:t>Exposures</w:t>
@@ -1872,7 +1874,7 @@
         </w:p>
         <w:p>
           <w:pPr>
-            <w:pStyle w:val="TOC3"/>
+            <w:pStyle w:val="30"/>
             <w:tabs>
               <w:tab w:val="left" w:pos="1200"/>
               <w:tab w:val="right" w:leader="dot" w:pos="9350"/>
@@ -1888,7 +1890,7 @@
           <w:hyperlink w:anchor="_Toc8307695" w:history="1">
             <w:r>
               <w:rPr>
-                <w:rStyle w:val="Hyperlink"/>
+                <w:rStyle w:val="a3"/>
                 <w:noProof/>
               </w:rPr>
               <w:t>7.3.1</w:t>
@@ -1905,7 +1907,7 @@
             </w:r>
             <w:r>
               <w:rPr>
-                <w:rStyle w:val="Hyperlink"/>
+                <w:rStyle w:val="a3"/>
                 <w:noProof/>
               </w:rPr>
               <w:t>Target: Ticagrelor user with percutaneous coronary intervention due to acute coronary syndrome</w:t>
@@ -1962,7 +1964,7 @@
         </w:p>
         <w:p>
           <w:pPr>
-            <w:pStyle w:val="TOC3"/>
+            <w:pStyle w:val="30"/>
             <w:tabs>
               <w:tab w:val="left" w:pos="1200"/>
               <w:tab w:val="right" w:leader="dot" w:pos="9350"/>
@@ -1978,7 +1980,7 @@
           <w:hyperlink w:anchor="_Toc8307696" w:history="1">
             <w:r>
               <w:rPr>
-                <w:rStyle w:val="Hyperlink"/>
+                <w:rStyle w:val="a3"/>
                 <w:noProof/>
               </w:rPr>
               <w:t>7.3.2</w:t>
@@ -1995,7 +1997,7 @@
             </w:r>
             <w:r>
               <w:rPr>
-                <w:rStyle w:val="Hyperlink"/>
+                <w:rStyle w:val="a3"/>
                 <w:noProof/>
               </w:rPr>
               <w:t>Comparator: Clopidogrel user with percutaneous coronary intervention due to acute coronary syndrome</w:t>
@@ -2052,7 +2054,7 @@
         </w:p>
         <w:p>
           <w:pPr>
-            <w:pStyle w:val="TOC2"/>
+            <w:pStyle w:val="20"/>
             <w:tabs>
               <w:tab w:val="left" w:pos="800"/>
               <w:tab w:val="right" w:leader="dot" w:pos="9350"/>
@@ -2068,7 +2070,7 @@
           <w:hyperlink w:anchor="_Toc8307697" w:history="1">
             <w:r>
               <w:rPr>
-                <w:rStyle w:val="Hyperlink"/>
+                <w:rStyle w:val="a3"/>
                 <w:noProof/>
               </w:rPr>
               <w:t>7.4</w:t>
@@ -2085,7 +2087,7 @@
             </w:r>
             <w:r>
               <w:rPr>
-                <w:rStyle w:val="Hyperlink"/>
+                <w:rStyle w:val="a3"/>
                 <w:noProof/>
               </w:rPr>
               <w:t>Outcomes</w:t>
@@ -2142,7 +2144,7 @@
         </w:p>
         <w:p>
           <w:pPr>
-            <w:pStyle w:val="TOC3"/>
+            <w:pStyle w:val="30"/>
             <w:tabs>
               <w:tab w:val="left" w:pos="1200"/>
               <w:tab w:val="right" w:leader="dot" w:pos="9350"/>
@@ -2158,7 +2160,7 @@
           <w:hyperlink w:anchor="_Toc8307698" w:history="1">
             <w:r>
               <w:rPr>
-                <w:rStyle w:val="Hyperlink"/>
+                <w:rStyle w:val="a3"/>
                 <w:noProof/>
               </w:rPr>
               <w:t>7.4.1</w:t>
@@ -2175,7 +2177,7 @@
             </w:r>
             <w:r>
               <w:rPr>
-                <w:rStyle w:val="Hyperlink"/>
+                <w:rStyle w:val="a3"/>
                 <w:noProof/>
               </w:rPr>
               <w:t>Outcomes</w:t>
@@ -2232,7 +2234,7 @@
         </w:p>
         <w:p>
           <w:pPr>
-            <w:pStyle w:val="TOC3"/>
+            <w:pStyle w:val="30"/>
             <w:tabs>
               <w:tab w:val="left" w:pos="1200"/>
               <w:tab w:val="right" w:leader="dot" w:pos="9350"/>
@@ -2248,7 +2250,7 @@
           <w:hyperlink w:anchor="_Toc8307699" w:history="1">
             <w:r>
               <w:rPr>
-                <w:rStyle w:val="Hyperlink"/>
+                <w:rStyle w:val="a3"/>
                 <w:noProof/>
               </w:rPr>
               <w:t>7.4.2</w:t>
@@ -2265,7 +2267,7 @@
             </w:r>
             <w:r>
               <w:rPr>
-                <w:rStyle w:val="Hyperlink"/>
+                <w:rStyle w:val="a3"/>
                 <w:noProof/>
               </w:rPr>
               <w:t>Negative controls</w:t>
@@ -2322,7 +2324,7 @@
         </w:p>
         <w:p>
           <w:pPr>
-            <w:pStyle w:val="TOC2"/>
+            <w:pStyle w:val="20"/>
             <w:tabs>
               <w:tab w:val="left" w:pos="800"/>
               <w:tab w:val="right" w:leader="dot" w:pos="9350"/>
@@ -2338,7 +2340,7 @@
           <w:hyperlink w:anchor="_Toc8307700" w:history="1">
             <w:r>
               <w:rPr>
-                <w:rStyle w:val="Hyperlink"/>
+                <w:rStyle w:val="a3"/>
                 <w:noProof/>
               </w:rPr>
               <w:t>7.5</w:t>
@@ -2355,7 +2357,7 @@
             </w:r>
             <w:r>
               <w:rPr>
-                <w:rStyle w:val="Hyperlink"/>
+                <w:rStyle w:val="a3"/>
                 <w:noProof/>
               </w:rPr>
               <w:t>Covariates</w:t>
@@ -2412,7 +2414,7 @@
         </w:p>
         <w:p>
           <w:pPr>
-            <w:pStyle w:val="TOC3"/>
+            <w:pStyle w:val="30"/>
             <w:tabs>
               <w:tab w:val="left" w:pos="1200"/>
               <w:tab w:val="right" w:leader="dot" w:pos="9350"/>
@@ -2428,7 +2430,7 @@
           <w:hyperlink w:anchor="_Toc8307701" w:history="1">
             <w:r>
               <w:rPr>
-                <w:rStyle w:val="Hyperlink"/>
+                <w:rStyle w:val="a3"/>
                 <w:noProof/>
               </w:rPr>
               <w:t>7.5.1</w:t>
@@ -2445,7 +2447,7 @@
             </w:r>
             <w:r>
               <w:rPr>
-                <w:rStyle w:val="Hyperlink"/>
+                <w:rStyle w:val="a3"/>
                 <w:noProof/>
               </w:rPr>
               <w:t>Propensity score covariates</w:t>
@@ -2502,7 +2504,7 @@
         </w:p>
         <w:p>
           <w:pPr>
-            <w:pStyle w:val="TOC3"/>
+            <w:pStyle w:val="30"/>
             <w:tabs>
               <w:tab w:val="left" w:pos="1200"/>
               <w:tab w:val="right" w:leader="dot" w:pos="9350"/>
@@ -2518,7 +2520,7 @@
           <w:hyperlink w:anchor="_Toc8307702" w:history="1">
             <w:r>
               <w:rPr>
-                <w:rStyle w:val="Hyperlink"/>
+                <w:rStyle w:val="a3"/>
                 <w:noProof/>
               </w:rPr>
               <w:t>7.5.2</w:t>
@@ -2535,7 +2537,7 @@
             </w:r>
             <w:r>
               <w:rPr>
-                <w:rStyle w:val="Hyperlink"/>
+                <w:rStyle w:val="a3"/>
                 <w:noProof/>
               </w:rPr>
               <w:t>Other variables</w:t>
@@ -2592,7 +2594,7 @@
         </w:p>
         <w:p>
           <w:pPr>
-            <w:pStyle w:val="TOC1"/>
+            <w:pStyle w:val="10"/>
             <w:tabs>
               <w:tab w:val="left" w:pos="440"/>
               <w:tab w:val="right" w:leader="dot" w:pos="9350"/>
@@ -2608,7 +2610,7 @@
           <w:hyperlink w:anchor="_Toc8307703" w:history="1">
             <w:r>
               <w:rPr>
-                <w:rStyle w:val="Hyperlink"/>
+                <w:rStyle w:val="a3"/>
                 <w:noProof/>
               </w:rPr>
               <w:t>8</w:t>
@@ -2625,7 +2627,7 @@
             </w:r>
             <w:r>
               <w:rPr>
-                <w:rStyle w:val="Hyperlink"/>
+                <w:rStyle w:val="a3"/>
                 <w:noProof/>
               </w:rPr>
               <w:t>Data Analysis Plan</w:t>
@@ -2682,7 +2684,7 @@
         </w:p>
         <w:p>
           <w:pPr>
-            <w:pStyle w:val="TOC2"/>
+            <w:pStyle w:val="20"/>
             <w:tabs>
               <w:tab w:val="left" w:pos="800"/>
               <w:tab w:val="right" w:leader="dot" w:pos="9350"/>
@@ -2698,7 +2700,7 @@
           <w:hyperlink w:anchor="_Toc8307704" w:history="1">
             <w:r>
               <w:rPr>
-                <w:rStyle w:val="Hyperlink"/>
+                <w:rStyle w:val="a3"/>
                 <w:noProof/>
               </w:rPr>
               <w:t>8.1</w:t>
@@ -2715,7 +2717,7 @@
             </w:r>
             <w:r>
               <w:rPr>
-                <w:rStyle w:val="Hyperlink"/>
+                <w:rStyle w:val="a3"/>
                 <w:noProof/>
               </w:rPr>
               <w:t>Calculation of time-at-risk</w:t>
@@ -2772,7 +2774,7 @@
         </w:p>
         <w:p>
           <w:pPr>
-            <w:pStyle w:val="TOC2"/>
+            <w:pStyle w:val="20"/>
             <w:tabs>
               <w:tab w:val="left" w:pos="800"/>
               <w:tab w:val="right" w:leader="dot" w:pos="9350"/>
@@ -2788,7 +2790,7 @@
           <w:hyperlink w:anchor="_Toc8307705" w:history="1">
             <w:r>
               <w:rPr>
-                <w:rStyle w:val="Hyperlink"/>
+                <w:rStyle w:val="a3"/>
                 <w:noProof/>
               </w:rPr>
               <w:t>8.2</w:t>
@@ -2805,7 +2807,7 @@
             </w:r>
             <w:r>
               <w:rPr>
-                <w:rStyle w:val="Hyperlink"/>
+                <w:rStyle w:val="a3"/>
                 <w:noProof/>
               </w:rPr>
               <w:t>Model specification</w:t>
@@ -2862,7 +2864,7 @@
         </w:p>
         <w:p>
           <w:pPr>
-            <w:pStyle w:val="TOC3"/>
+            <w:pStyle w:val="30"/>
             <w:tabs>
               <w:tab w:val="left" w:pos="1200"/>
               <w:tab w:val="right" w:leader="dot" w:pos="9350"/>
@@ -2878,7 +2880,7 @@
           <w:hyperlink w:anchor="_Toc8307706" w:history="1">
             <w:r>
               <w:rPr>
-                <w:rStyle w:val="Hyperlink"/>
+                <w:rStyle w:val="a3"/>
                 <w:noProof/>
               </w:rPr>
               <w:t>8.2.1</w:t>
@@ -2895,7 +2897,7 @@
             </w:r>
             <w:r>
               <w:rPr>
-                <w:rStyle w:val="Hyperlink"/>
+                <w:rStyle w:val="a3"/>
                 <w:noProof/>
               </w:rPr>
               <w:t>Statistical model for primary analysis</w:t>
@@ -2952,7 +2954,7 @@
         </w:p>
         <w:p>
           <w:pPr>
-            <w:pStyle w:val="TOC3"/>
+            <w:pStyle w:val="30"/>
             <w:tabs>
               <w:tab w:val="left" w:pos="1200"/>
               <w:tab w:val="right" w:leader="dot" w:pos="9350"/>
@@ -2968,7 +2970,7 @@
           <w:hyperlink w:anchor="_Toc8307707" w:history="1">
             <w:r>
               <w:rPr>
-                <w:rStyle w:val="Hyperlink"/>
+                <w:rStyle w:val="a3"/>
                 <w:noProof/>
               </w:rPr>
               <w:t>8.2.2</w:t>
@@ -2985,7 +2987,7 @@
             </w:r>
             <w:r>
               <w:rPr>
-                <w:rStyle w:val="Hyperlink"/>
+                <w:rStyle w:val="a3"/>
                 <w:noProof/>
               </w:rPr>
               <w:t>Statistical model for sensitivity analyses</w:t>
@@ -3042,7 +3044,7 @@
         </w:p>
         <w:p>
           <w:pPr>
-            <w:pStyle w:val="TOC3"/>
+            <w:pStyle w:val="30"/>
             <w:tabs>
               <w:tab w:val="left" w:pos="1200"/>
               <w:tab w:val="right" w:leader="dot" w:pos="9350"/>
@@ -3058,7 +3060,7 @@
           <w:hyperlink w:anchor="_Toc8307708" w:history="1">
             <w:r>
               <w:rPr>
-                <w:rStyle w:val="Hyperlink"/>
+                <w:rStyle w:val="a3"/>
                 <w:noProof/>
               </w:rPr>
               <w:t>8.2.3</w:t>
@@ -3075,7 +3077,7 @@
             </w:r>
             <w:r>
               <w:rPr>
-                <w:rStyle w:val="Hyperlink"/>
+                <w:rStyle w:val="a3"/>
                 <w:noProof/>
               </w:rPr>
               <w:t>Additional details for interaction term analysis</w:t>
@@ -3132,7 +3134,7 @@
         </w:p>
         <w:p>
           <w:pPr>
-            <w:pStyle w:val="TOC3"/>
+            <w:pStyle w:val="30"/>
             <w:tabs>
               <w:tab w:val="left" w:pos="1200"/>
               <w:tab w:val="right" w:leader="dot" w:pos="9350"/>
@@ -3148,7 +3150,7 @@
           <w:hyperlink w:anchor="_Toc8307709" w:history="1">
             <w:r>
               <w:rPr>
-                <w:rStyle w:val="Hyperlink"/>
+                <w:rStyle w:val="a3"/>
                 <w:noProof/>
               </w:rPr>
               <w:t>8.2.4</w:t>
@@ -3165,7 +3167,7 @@
             </w:r>
             <w:r>
               <w:rPr>
-                <w:rStyle w:val="Hyperlink"/>
+                <w:rStyle w:val="a3"/>
                 <w:noProof/>
               </w:rPr>
               <w:t>Pooling effect estimates across databases</w:t>
@@ -3222,7 +3224,7 @@
         </w:p>
         <w:p>
           <w:pPr>
-            <w:pStyle w:val="TOC2"/>
+            <w:pStyle w:val="20"/>
             <w:tabs>
               <w:tab w:val="left" w:pos="800"/>
               <w:tab w:val="right" w:leader="dot" w:pos="9350"/>
@@ -3238,7 +3240,7 @@
           <w:hyperlink w:anchor="_Toc8307710" w:history="1">
             <w:r>
               <w:rPr>
-                <w:rStyle w:val="Hyperlink"/>
+                <w:rStyle w:val="a3"/>
                 <w:noProof/>
               </w:rPr>
               <w:t>8.3</w:t>
@@ -3255,7 +3257,7 @@
             </w:r>
             <w:r>
               <w:rPr>
-                <w:rStyle w:val="Hyperlink"/>
+                <w:rStyle w:val="a3"/>
                 <w:noProof/>
               </w:rPr>
               <w:t>Analyses to perform</w:t>
@@ -3312,7 +3314,7 @@
         </w:p>
         <w:p>
           <w:pPr>
-            <w:pStyle w:val="TOC2"/>
+            <w:pStyle w:val="20"/>
             <w:tabs>
               <w:tab w:val="left" w:pos="800"/>
               <w:tab w:val="right" w:leader="dot" w:pos="9350"/>
@@ -3328,7 +3330,7 @@
           <w:hyperlink w:anchor="_Toc8307711" w:history="1">
             <w:r>
               <w:rPr>
-                <w:rStyle w:val="Hyperlink"/>
+                <w:rStyle w:val="a3"/>
                 <w:noProof/>
               </w:rPr>
               <w:t>8.4</w:t>
@@ -3345,7 +3347,7 @@
             </w:r>
             <w:r>
               <w:rPr>
-                <w:rStyle w:val="Hyperlink"/>
+                <w:rStyle w:val="a3"/>
                 <w:noProof/>
               </w:rPr>
               <w:t>Output</w:t>
@@ -3402,7 +3404,7 @@
         </w:p>
         <w:p>
           <w:pPr>
-            <w:pStyle w:val="TOC2"/>
+            <w:pStyle w:val="20"/>
             <w:tabs>
               <w:tab w:val="left" w:pos="800"/>
               <w:tab w:val="right" w:leader="dot" w:pos="9350"/>
@@ -3418,7 +3420,7 @@
           <w:hyperlink w:anchor="_Toc8307712" w:history="1">
             <w:r>
               <w:rPr>
-                <w:rStyle w:val="Hyperlink"/>
+                <w:rStyle w:val="a3"/>
                 <w:noProof/>
               </w:rPr>
               <w:t>8.5</w:t>
@@ -3435,7 +3437,7 @@
             </w:r>
             <w:r>
               <w:rPr>
-                <w:rStyle w:val="Hyperlink"/>
+                <w:rStyle w:val="a3"/>
                 <w:noProof/>
               </w:rPr>
               <w:t>Evidence Evaluation</w:t>
@@ -3492,7 +3494,7 @@
         </w:p>
         <w:p>
           <w:pPr>
-            <w:pStyle w:val="TOC2"/>
+            <w:pStyle w:val="20"/>
             <w:tabs>
               <w:tab w:val="left" w:pos="800"/>
               <w:tab w:val="right" w:leader="dot" w:pos="9350"/>
@@ -3508,7 +3510,7 @@
           <w:hyperlink w:anchor="_Toc8307713" w:history="1">
             <w:r>
               <w:rPr>
-                <w:rStyle w:val="Hyperlink"/>
+                <w:rStyle w:val="a3"/>
                 <w:noProof/>
               </w:rPr>
               <w:t>8.6</w:t>
@@ -3525,7 +3527,7 @@
             </w:r>
             <w:r>
               <w:rPr>
-                <w:rStyle w:val="Hyperlink"/>
+                <w:rStyle w:val="a3"/>
                 <w:noProof/>
               </w:rPr>
               <w:t>Data Sources</w:t>
@@ -3582,7 +3584,7 @@
         </w:p>
         <w:p>
           <w:pPr>
-            <w:pStyle w:val="TOC2"/>
+            <w:pStyle w:val="20"/>
             <w:tabs>
               <w:tab w:val="left" w:pos="800"/>
               <w:tab w:val="right" w:leader="dot" w:pos="9350"/>
@@ -3598,7 +3600,7 @@
           <w:hyperlink w:anchor="_Toc8307714" w:history="1">
             <w:r>
               <w:rPr>
-                <w:rStyle w:val="Hyperlink"/>
+                <w:rStyle w:val="a3"/>
                 <w:noProof/>
               </w:rPr>
               <w:t>8.7</w:t>
@@ -3615,7 +3617,7 @@
             </w:r>
             <w:r>
               <w:rPr>
-                <w:rStyle w:val="Hyperlink"/>
+                <w:rStyle w:val="a3"/>
                 <w:noProof/>
               </w:rPr>
               <w:t>Quality control</w:t>
@@ -3672,7 +3674,7 @@
         </w:p>
         <w:p>
           <w:pPr>
-            <w:pStyle w:val="TOC2"/>
+            <w:pStyle w:val="20"/>
             <w:tabs>
               <w:tab w:val="left" w:pos="800"/>
               <w:tab w:val="right" w:leader="dot" w:pos="9350"/>
@@ -3688,7 +3690,7 @@
           <w:hyperlink w:anchor="_Toc8307715" w:history="1">
             <w:r>
               <w:rPr>
-                <w:rStyle w:val="Hyperlink"/>
+                <w:rStyle w:val="a3"/>
                 <w:noProof/>
               </w:rPr>
               <w:t>8.8</w:t>
@@ -3705,7 +3707,7 @@
             </w:r>
             <w:r>
               <w:rPr>
-                <w:rStyle w:val="Hyperlink"/>
+                <w:rStyle w:val="a3"/>
                 <w:noProof/>
               </w:rPr>
               <w:t>Strengths and Limitations of the Research Methods</w:t>
@@ -3762,7 +3764,7 @@
         </w:p>
         <w:p>
           <w:pPr>
-            <w:pStyle w:val="TOC1"/>
+            <w:pStyle w:val="10"/>
             <w:tabs>
               <w:tab w:val="left" w:pos="440"/>
               <w:tab w:val="right" w:leader="dot" w:pos="9350"/>
@@ -3778,7 +3780,7 @@
           <w:hyperlink w:anchor="_Toc8307716" w:history="1">
             <w:r>
               <w:rPr>
-                <w:rStyle w:val="Hyperlink"/>
+                <w:rStyle w:val="a3"/>
                 <w:noProof/>
               </w:rPr>
               <w:t>9</w:t>
@@ -3795,7 +3797,7 @@
             </w:r>
             <w:r>
               <w:rPr>
-                <w:rStyle w:val="Hyperlink"/>
+                <w:rStyle w:val="a3"/>
                 <w:noProof/>
               </w:rPr>
               <w:t>Protection of Human Subjects</w:t>
@@ -3852,7 +3854,7 @@
         </w:p>
         <w:p>
           <w:pPr>
-            <w:pStyle w:val="TOC1"/>
+            <w:pStyle w:val="10"/>
             <w:tabs>
               <w:tab w:val="left" w:pos="600"/>
               <w:tab w:val="right" w:leader="dot" w:pos="9350"/>
@@ -3868,7 +3870,7 @@
           <w:hyperlink w:anchor="_Toc8307717" w:history="1">
             <w:r>
               <w:rPr>
-                <w:rStyle w:val="Hyperlink"/>
+                <w:rStyle w:val="a3"/>
                 <w:noProof/>
               </w:rPr>
               <w:t>10</w:t>
@@ -3885,7 +3887,7 @@
             </w:r>
             <w:r>
               <w:rPr>
-                <w:rStyle w:val="Hyperlink"/>
+                <w:rStyle w:val="a3"/>
                 <w:noProof/>
               </w:rPr>
               <w:t>Plans for Disseminating and Communicating Study Results</w:t>
@@ -3942,7 +3944,7 @@
         </w:p>
         <w:p>
           <w:pPr>
-            <w:pStyle w:val="TOC1"/>
+            <w:pStyle w:val="10"/>
             <w:tabs>
               <w:tab w:val="left" w:pos="600"/>
               <w:tab w:val="right" w:leader="dot" w:pos="9350"/>
@@ -3958,7 +3960,7 @@
           <w:hyperlink w:anchor="_Toc8307718" w:history="1">
             <w:r>
               <w:rPr>
-                <w:rStyle w:val="Hyperlink"/>
+                <w:rStyle w:val="a3"/>
                 <w:noProof/>
               </w:rPr>
               <w:t>11</w:t>
@@ -3975,7 +3977,7 @@
             </w:r>
             <w:r>
               <w:rPr>
-                <w:rStyle w:val="Hyperlink"/>
+                <w:rStyle w:val="a3"/>
                 <w:noProof/>
               </w:rPr>
               <w:t>References</w:t>
@@ -4032,7 +4034,7 @@
         </w:p>
         <w:p>
           <w:pPr>
-            <w:pStyle w:val="TOC1"/>
+            <w:pStyle w:val="10"/>
             <w:tabs>
               <w:tab w:val="left" w:pos="600"/>
               <w:tab w:val="right" w:leader="dot" w:pos="9350"/>
@@ -4048,7 +4050,7 @@
           <w:hyperlink w:anchor="_Toc8307719" w:history="1">
             <w:r>
               <w:rPr>
-                <w:rStyle w:val="Hyperlink"/>
+                <w:rStyle w:val="a3"/>
                 <w:noProof/>
               </w:rPr>
               <w:t>12</w:t>
@@ -4065,7 +4067,7 @@
             </w:r>
             <w:r>
               <w:rPr>
-                <w:rStyle w:val="Hyperlink"/>
+                <w:rStyle w:val="a3"/>
                 <w:rFonts w:ascii="Calibri" w:hAnsi="Calibri" w:cs="Calibri"/>
                 <w:noProof/>
               </w:rPr>
@@ -4135,18 +4137,18 @@
     </w:sdt>
     <w:p>
       <w:pPr>
-        <w:pStyle w:val="Heading1"/>
-      </w:pPr>
-      <w:bookmarkStart w:id="0" w:name="_Toc8307679"/>
-      <w:bookmarkStart w:id="1" w:name="_Toc405127685"/>
+        <w:pStyle w:val="1"/>
+      </w:pPr>
+      <w:bookmarkStart w:id="1" w:name="_Toc8307679"/>
+      <w:bookmarkStart w:id="2" w:name="_Toc405127685"/>
       <w:r>
         <w:t>List of abbreviations</w:t>
       </w:r>
-      <w:bookmarkEnd w:id="0"/>
+      <w:bookmarkEnd w:id="1"/>
     </w:p>
     <w:p>
       <w:pPr>
-        <w:pStyle w:val="NoSpacing"/>
+        <w:pStyle w:val="ab"/>
       </w:pPr>
       <w:r>
         <w:t>ACC</w:t>
@@ -4167,7 +4169,7 @@
     </w:p>
     <w:p>
       <w:pPr>
-        <w:pStyle w:val="NoSpacing"/>
+        <w:pStyle w:val="ab"/>
       </w:pPr>
       <w:r>
         <w:t>AHA</w:t>
@@ -4191,7 +4193,7 @@
     </w:p>
     <w:p>
       <w:pPr>
-        <w:pStyle w:val="NoSpacing"/>
+        <w:pStyle w:val="ab"/>
         <w:rPr>
           <w:rFonts w:ascii="Calibri" w:hAnsi="Calibri" w:cs="Calibri"/>
           <w:color w:val="000000"/>
@@ -4220,7 +4222,7 @@
     </w:p>
     <w:p>
       <w:pPr>
-        <w:pStyle w:val="NoSpacing"/>
+        <w:pStyle w:val="ab"/>
       </w:pPr>
       <w:r>
         <w:t>EACTS</w:t>
@@ -4247,7 +4249,7 @@
     </w:p>
     <w:p>
       <w:pPr>
-        <w:pStyle w:val="NoSpacing"/>
+        <w:pStyle w:val="ab"/>
       </w:pPr>
       <w:r>
         <w:t>ACS</w:t>
@@ -4265,7 +4267,7 @@
     </w:p>
     <w:p>
       <w:pPr>
-        <w:pStyle w:val="NoSpacing"/>
+        <w:pStyle w:val="ab"/>
       </w:pPr>
       <w:r>
         <w:t>RCT</w:t>
@@ -4283,7 +4285,7 @@
     </w:p>
     <w:p>
       <w:pPr>
-        <w:pStyle w:val="NoSpacing"/>
+        <w:pStyle w:val="ab"/>
       </w:pPr>
       <w:r>
         <w:t>PLATO</w:t>
@@ -4308,7 +4310,7 @@
     </w:p>
     <w:p>
       <w:pPr>
-        <w:pStyle w:val="NoSpacing"/>
+        <w:pStyle w:val="ab"/>
       </w:pPr>
       <w:r>
         <w:t>OHDSI</w:t>
@@ -4326,7 +4328,7 @@
     </w:p>
     <w:p>
       <w:pPr>
-        <w:pStyle w:val="NoSpacing"/>
+        <w:pStyle w:val="ab"/>
         <w:rPr>
           <w:lang w:eastAsia="ko-KR"/>
         </w:rPr>
@@ -4360,7 +4362,7 @@
     </w:p>
     <w:p>
       <w:pPr>
-        <w:pStyle w:val="NoSpacing"/>
+        <w:pStyle w:val="ab"/>
         <w:rPr>
           <w:lang w:eastAsia="ko-KR"/>
         </w:rPr>
@@ -4394,7 +4396,7 @@
     </w:p>
     <w:p>
       <w:pPr>
-        <w:pStyle w:val="NoSpacing"/>
+        <w:pStyle w:val="ab"/>
         <w:rPr>
           <w:lang w:eastAsia="ko-KR"/>
         </w:rPr>
@@ -4428,7 +4430,7 @@
     </w:p>
     <w:p>
       <w:pPr>
-        <w:pStyle w:val="NoSpacing"/>
+        <w:pStyle w:val="ab"/>
         <w:rPr>
           <w:lang w:eastAsia="ko-KR"/>
         </w:rPr>
@@ -4462,7 +4464,7 @@
     </w:p>
     <w:p>
       <w:pPr>
-        <w:pStyle w:val="NoSpacing"/>
+        <w:pStyle w:val="ab"/>
         <w:rPr>
           <w:lang w:eastAsia="ko-KR"/>
         </w:rPr>
@@ -4496,7 +4498,7 @@
     </w:p>
     <w:p>
       <w:pPr>
-        <w:pStyle w:val="NoSpacing"/>
+        <w:pStyle w:val="ab"/>
         <w:rPr>
           <w:lang w:eastAsia="ko-KR"/>
         </w:rPr>
@@ -4530,7 +4532,7 @@
     </w:p>
     <w:p>
       <w:pPr>
-        <w:pStyle w:val="NoSpacing"/>
+        <w:pStyle w:val="ab"/>
         <w:rPr>
           <w:lang w:eastAsia="ko-KR"/>
         </w:rPr>
@@ -4538,13 +4540,13 @@
     </w:p>
     <w:p>
       <w:pPr>
-        <w:pStyle w:val="Heading1"/>
-      </w:pPr>
-      <w:bookmarkStart w:id="2" w:name="_Toc8307680"/>
+        <w:pStyle w:val="1"/>
+      </w:pPr>
+      <w:bookmarkStart w:id="3" w:name="_Toc8307680"/>
       <w:r>
         <w:t>Abstract</w:t>
       </w:r>
-      <w:bookmarkEnd w:id="2"/>
+      <w:bookmarkEnd w:id="3"/>
     </w:p>
     <w:p>
       <w:pPr>
@@ -4963,17 +4965,17 @@
     </w:p>
     <w:p>
       <w:pPr>
-        <w:pStyle w:val="Heading1"/>
-      </w:pPr>
-      <w:bookmarkStart w:id="3" w:name="_Toc8307681"/>
+        <w:pStyle w:val="1"/>
+      </w:pPr>
+      <w:bookmarkStart w:id="4" w:name="_Toc8307681"/>
       <w:r>
         <w:t>Amendments and Updates</w:t>
       </w:r>
-      <w:bookmarkEnd w:id="3"/>
+      <w:bookmarkEnd w:id="4"/>
     </w:p>
     <w:tbl>
       <w:tblPr>
-        <w:tblStyle w:val="TableGrid"/>
+        <w:tblStyle w:val="aa"/>
         <w:tblW w:w="9463" w:type="dxa"/>
         <w:tblLook w:val="04A0" w:firstRow="1" w:lastRow="0" w:firstColumn="1" w:lastColumn="0" w:noHBand="0" w:noVBand="1"/>
       </w:tblPr>
@@ -5666,54 +5668,52 @@
           <w:p>
             <w:pPr>
               <w:rPr>
+                <w:lang w:eastAsia="ko-KR"/>
+              </w:rPr>
+            </w:pPr>
+            <w:r>
+              <w:rPr>
                 <w:rFonts w:hint="eastAsia"/>
                 <w:lang w:eastAsia="ko-KR"/>
               </w:rPr>
+              <w:lastRenderedPageBreak/>
+              <w:t>1</w:t>
+            </w:r>
+            <w:r>
+              <w:rPr>
+                <w:lang w:eastAsia="ko-KR"/>
+              </w:rPr>
+              <w:t>.2</w:t>
+            </w:r>
+          </w:p>
+        </w:tc>
+        <w:tc>
+          <w:tcPr>
+            <w:tcW w:w="2074" w:type="dxa"/>
+          </w:tcPr>
+          <w:p>
+            <w:pPr>
+              <w:rPr>
+                <w:lang w:eastAsia="ko-KR"/>
+              </w:rPr>
+            </w:pPr>
+          </w:p>
+        </w:tc>
+        <w:tc>
+          <w:tcPr>
+            <w:tcW w:w="1709" w:type="dxa"/>
+          </w:tcPr>
+          <w:p>
+            <w:pPr>
+              <w:rPr>
+                <w:lang w:eastAsia="ko-KR"/>
+              </w:rPr>
             </w:pPr>
             <w:r>
               <w:rPr>
                 <w:rFonts w:hint="eastAsia"/>
                 <w:lang w:eastAsia="ko-KR"/>
               </w:rPr>
-              <w:t>1</w:t>
-            </w:r>
-            <w:r>
-              <w:rPr>
-                <w:lang w:eastAsia="ko-KR"/>
-              </w:rPr>
-              <w:t>.2</w:t>
-            </w:r>
-          </w:p>
-        </w:tc>
-        <w:tc>
-          <w:tcPr>
-            <w:tcW w:w="2074" w:type="dxa"/>
-          </w:tcPr>
-          <w:p>
-            <w:pPr>
-              <w:rPr>
-                <w:rFonts w:hint="eastAsia"/>
-                <w:lang w:eastAsia="ko-KR"/>
-              </w:rPr>
-            </w:pPr>
-          </w:p>
-        </w:tc>
-        <w:tc>
-          <w:tcPr>
-            <w:tcW w:w="1709" w:type="dxa"/>
-          </w:tcPr>
-          <w:p>
-            <w:pPr>
-              <w:rPr>
-                <w:rFonts w:hint="eastAsia"/>
-                <w:lang w:eastAsia="ko-KR"/>
-              </w:rPr>
-            </w:pPr>
-            <w:r>
-              <w:rPr>
-                <w:rFonts w:hint="eastAsia"/>
-                <w:lang w:eastAsia="ko-KR"/>
-              </w:rPr>
               <w:t>S</w:t>
             </w:r>
             <w:r>
@@ -5722,8 +5722,6 @@
               </w:rPr>
               <w:t>CYou</w:t>
             </w:r>
-            <w:bookmarkStart w:id="4" w:name="_GoBack"/>
-            <w:bookmarkEnd w:id="4"/>
           </w:p>
         </w:tc>
         <w:tc>
@@ -5736,6 +5734,24 @@
                 <w:lang w:eastAsia="ko-KR"/>
               </w:rPr>
             </w:pPr>
+            <w:r>
+              <w:rPr>
+                <w:lang w:eastAsia="ko-KR"/>
+              </w:rPr>
+              <w:t>Changing primary analysis from</w:t>
+            </w:r>
+            <w:r>
+              <w:rPr>
+                <w:lang w:eastAsia="ko-KR"/>
+              </w:rPr>
+              <w:t xml:space="preserve"> variable ratio</w:t>
+            </w:r>
+            <w:r>
+              <w:rPr>
+                <w:lang w:eastAsia="ko-KR"/>
+              </w:rPr>
+              <w:t xml:space="preserve"> PS matching to unconditioned one-to-one PS matching</w:t>
+            </w:r>
           </w:p>
         </w:tc>
       </w:tr>
@@ -5759,7 +5775,7 @@
     </w:p>
     <w:p>
       <w:pPr>
-        <w:pStyle w:val="Heading1"/>
+        <w:pStyle w:val="1"/>
       </w:pPr>
       <w:bookmarkStart w:id="5" w:name="_Toc8307682"/>
       <w:r>
@@ -5768,7 +5784,7 @@
       <w:r>
         <w:t>ackground</w:t>
       </w:r>
-      <w:bookmarkEnd w:id="1"/>
+      <w:bookmarkEnd w:id="2"/>
       <w:bookmarkEnd w:id="5"/>
     </w:p>
     <w:p>
@@ -6349,7 +6365,7 @@
     </w:p>
     <w:p>
       <w:pPr>
-        <w:pStyle w:val="Heading1"/>
+        <w:pStyle w:val="1"/>
       </w:pPr>
       <w:bookmarkStart w:id="6" w:name="_Toc8307683"/>
       <w:r>
@@ -6359,7 +6375,7 @@
     </w:p>
     <w:p>
       <w:pPr>
-        <w:pStyle w:val="Heading2"/>
+        <w:pStyle w:val="2"/>
       </w:pPr>
       <w:bookmarkStart w:id="7" w:name="_Toc8307684"/>
       <w:r>
@@ -6397,7 +6413,7 @@
     </w:p>
     <w:p>
       <w:pPr>
-        <w:pStyle w:val="ListParagraph"/>
+        <w:pStyle w:val="a8"/>
         <w:numPr>
           <w:ilvl w:val="0"/>
           <w:numId w:val="15"/>
@@ -6431,7 +6447,7 @@
     </w:p>
     <w:p>
       <w:pPr>
-        <w:pStyle w:val="Heading2"/>
+        <w:pStyle w:val="2"/>
       </w:pPr>
       <w:bookmarkStart w:id="8" w:name="_Toc8307685"/>
       <w:r>
@@ -6441,7 +6457,7 @@
     </w:p>
     <w:p>
       <w:pPr>
-        <w:pStyle w:val="ListParagraph"/>
+        <w:pStyle w:val="a8"/>
         <w:numPr>
           <w:ilvl w:val="0"/>
           <w:numId w:val="15"/>
@@ -6461,7 +6477,7 @@
     </w:p>
     <w:p>
       <w:pPr>
-        <w:pStyle w:val="ListParagraph"/>
+        <w:pStyle w:val="a8"/>
         <w:numPr>
           <w:ilvl w:val="0"/>
           <w:numId w:val="15"/>
@@ -6476,12 +6492,13 @@
           <w:rFonts w:ascii="Calibri" w:hAnsi="Calibri" w:cs="Calibri"/>
           <w:lang w:eastAsia="ko-KR"/>
         </w:rPr>
+        <w:lastRenderedPageBreak/>
         <w:t xml:space="preserve">There is no difference in the incidence of ischemic event between subjects taking ticagrelor and clopidogrel with PCI for the treatment of acute coronary syndrome. </w:t>
       </w:r>
     </w:p>
     <w:p>
       <w:pPr>
-        <w:pStyle w:val="ListParagraph"/>
+        <w:pStyle w:val="a8"/>
         <w:numPr>
           <w:ilvl w:val="0"/>
           <w:numId w:val="15"/>
@@ -6496,13 +6513,12 @@
           <w:rFonts w:ascii="Calibri" w:hAnsi="Calibri" w:cs="Calibri"/>
           <w:lang w:eastAsia="ko-KR"/>
         </w:rPr>
-        <w:lastRenderedPageBreak/>
         <w:t xml:space="preserve">There is no difference in the incidence of dyspnea event between subjects taking ticagrelor and clopidogrel with PCI for the treatment of acute coronary syndrome. </w:t>
       </w:r>
     </w:p>
     <w:p>
       <w:pPr>
-        <w:pStyle w:val="ListParagraph"/>
+        <w:pStyle w:val="a8"/>
         <w:numPr>
           <w:ilvl w:val="0"/>
           <w:numId w:val="15"/>
@@ -6530,7 +6546,7 @@
     </w:p>
     <w:p>
       <w:pPr>
-        <w:pStyle w:val="Heading2"/>
+        <w:pStyle w:val="2"/>
       </w:pPr>
       <w:bookmarkStart w:id="9" w:name="_Toc8307686"/>
       <w:r>
@@ -6677,7 +6693,7 @@
     </w:p>
     <w:p>
       <w:pPr>
-        <w:pStyle w:val="Heading2"/>
+        <w:pStyle w:val="2"/>
       </w:pPr>
       <w:bookmarkStart w:id="10" w:name="_Toc8307687"/>
       <w:r>
@@ -6944,7 +6960,7 @@
     </w:p>
     <w:p>
       <w:pPr>
-        <w:pStyle w:val="Heading1"/>
+        <w:pStyle w:val="1"/>
       </w:pPr>
       <w:bookmarkStart w:id="11" w:name="_Toc8307688"/>
       <w:r>
@@ -6961,7 +6977,7 @@
     </w:p>
     <w:p>
       <w:pPr>
-        <w:pStyle w:val="Heading2"/>
+        <w:pStyle w:val="2"/>
       </w:pPr>
       <w:bookmarkStart w:id="12" w:name="_Toc8307689"/>
       <w:r>
@@ -6977,7 +6993,7 @@
     </w:p>
     <w:p>
       <w:pPr>
-        <w:pStyle w:val="Heading3"/>
+        <w:pStyle w:val="3"/>
       </w:pPr>
       <w:bookmarkStart w:id="13" w:name="_Toc8307690"/>
       <w:r>
@@ -7031,7 +7047,7 @@
     <w:p/>
     <w:p>
       <w:pPr>
-        <w:pStyle w:val="Heading2"/>
+        <w:pStyle w:val="2"/>
       </w:pPr>
       <w:bookmarkStart w:id="14" w:name="_Toc8307691"/>
       <w:r>
@@ -7052,7 +7068,7 @@
     </w:p>
     <w:p>
       <w:pPr>
-        <w:pStyle w:val="Heading3"/>
+        <w:pStyle w:val="3"/>
       </w:pPr>
       <w:bookmarkStart w:id="15" w:name="_Toc8307692"/>
       <w:r>
@@ -7082,7 +7098,7 @@
     </w:p>
     <w:p>
       <w:pPr>
-        <w:pStyle w:val="ListParagraph"/>
+        <w:pStyle w:val="a8"/>
         <w:numPr>
           <w:ilvl w:val="0"/>
           <w:numId w:val="4"/>
@@ -7142,7 +7158,7 @@
     </w:p>
     <w:p>
       <w:pPr>
-        <w:pStyle w:val="ListParagraph"/>
+        <w:pStyle w:val="a8"/>
         <w:numPr>
           <w:ilvl w:val="0"/>
           <w:numId w:val="4"/>
@@ -7154,7 +7170,7 @@
     </w:p>
     <w:p>
       <w:pPr>
-        <w:pStyle w:val="ListParagraph"/>
+        <w:pStyle w:val="a8"/>
         <w:numPr>
           <w:ilvl w:val="0"/>
           <w:numId w:val="4"/>
@@ -7172,7 +7188,7 @@
     </w:p>
     <w:p>
       <w:pPr>
-        <w:pStyle w:val="ListParagraph"/>
+        <w:pStyle w:val="a8"/>
         <w:numPr>
           <w:ilvl w:val="0"/>
           <w:numId w:val="4"/>
@@ -7205,7 +7221,7 @@
     </w:p>
     <w:p>
       <w:pPr>
-        <w:pStyle w:val="ListParagraph"/>
+        <w:pStyle w:val="a8"/>
         <w:numPr>
           <w:ilvl w:val="0"/>
           <w:numId w:val="4"/>
@@ -7232,7 +7248,7 @@
     </w:p>
     <w:p>
       <w:pPr>
-        <w:pStyle w:val="ListParagraph"/>
+        <w:pStyle w:val="a8"/>
         <w:numPr>
           <w:ilvl w:val="0"/>
           <w:numId w:val="4"/>
@@ -7286,7 +7302,7 @@
     </w:p>
     <w:p>
       <w:pPr>
-        <w:pStyle w:val="ListParagraph"/>
+        <w:pStyle w:val="a8"/>
         <w:numPr>
           <w:ilvl w:val="0"/>
           <w:numId w:val="4"/>
@@ -7321,7 +7337,7 @@
     </w:p>
     <w:p>
       <w:pPr>
-        <w:pStyle w:val="Heading3"/>
+        <w:pStyle w:val="3"/>
       </w:pPr>
       <w:bookmarkStart w:id="16" w:name="_Toc8307693"/>
       <w:r>
@@ -7358,7 +7374,7 @@
     </w:p>
     <w:p>
       <w:pPr>
-        <w:pStyle w:val="ListParagraph"/>
+        <w:pStyle w:val="a8"/>
         <w:numPr>
           <w:ilvl w:val="0"/>
           <w:numId w:val="4"/>
@@ -7412,7 +7428,7 @@
     </w:p>
     <w:p>
       <w:pPr>
-        <w:pStyle w:val="ListParagraph"/>
+        <w:pStyle w:val="a8"/>
         <w:numPr>
           <w:ilvl w:val="0"/>
           <w:numId w:val="4"/>
@@ -7424,7 +7440,7 @@
     </w:p>
     <w:p>
       <w:pPr>
-        <w:pStyle w:val="ListParagraph"/>
+        <w:pStyle w:val="a8"/>
         <w:numPr>
           <w:ilvl w:val="0"/>
           <w:numId w:val="4"/>
@@ -7436,7 +7452,7 @@
     </w:p>
     <w:p>
       <w:pPr>
-        <w:pStyle w:val="ListParagraph"/>
+        <w:pStyle w:val="a8"/>
         <w:numPr>
           <w:ilvl w:val="0"/>
           <w:numId w:val="4"/>
@@ -7457,7 +7473,7 @@
     </w:p>
     <w:p>
       <w:pPr>
-        <w:pStyle w:val="ListParagraph"/>
+        <w:pStyle w:val="a8"/>
         <w:numPr>
           <w:ilvl w:val="0"/>
           <w:numId w:val="4"/>
@@ -7484,7 +7500,7 @@
     </w:p>
     <w:p>
       <w:pPr>
-        <w:pStyle w:val="ListParagraph"/>
+        <w:pStyle w:val="a8"/>
         <w:numPr>
           <w:ilvl w:val="0"/>
           <w:numId w:val="4"/>
@@ -7533,7 +7549,7 @@
     </w:p>
     <w:p>
       <w:pPr>
-        <w:pStyle w:val="ListParagraph"/>
+        <w:pStyle w:val="a8"/>
         <w:numPr>
           <w:ilvl w:val="0"/>
           <w:numId w:val="4"/>
@@ -7569,7 +7585,7 @@
     <w:p/>
     <w:p>
       <w:pPr>
-        <w:pStyle w:val="Heading2"/>
+        <w:pStyle w:val="2"/>
       </w:pPr>
       <w:bookmarkStart w:id="17" w:name="_Toc8307694"/>
       <w:r>
@@ -7579,7 +7595,7 @@
     </w:p>
     <w:p>
       <w:pPr>
-        <w:pStyle w:val="Heading3"/>
+        <w:pStyle w:val="3"/>
       </w:pPr>
       <w:bookmarkStart w:id="18" w:name="_Toc8307695"/>
       <w:r>
@@ -8704,7 +8720,7 @@
     </w:p>
     <w:p>
       <w:pPr>
-        <w:pStyle w:val="Heading3"/>
+        <w:pStyle w:val="3"/>
       </w:pPr>
       <w:bookmarkStart w:id="19" w:name="_Toc8307696"/>
       <w:r>
@@ -9956,7 +9972,7 @@
     </w:p>
     <w:p>
       <w:pPr>
-        <w:pStyle w:val="Heading2"/>
+        <w:pStyle w:val="2"/>
       </w:pPr>
       <w:bookmarkStart w:id="20" w:name="_Toc8307697"/>
       <w:r>
@@ -9966,7 +9982,7 @@
     </w:p>
     <w:p>
       <w:pPr>
-        <w:pStyle w:val="Heading3"/>
+        <w:pStyle w:val="3"/>
       </w:pPr>
       <w:bookmarkStart w:id="21" w:name="_Toc8307698"/>
       <w:r>
@@ -9976,7 +9992,7 @@
     </w:p>
     <w:p>
       <w:pPr>
-        <w:pStyle w:val="Heading4"/>
+        <w:pStyle w:val="4"/>
         <w:numPr>
           <w:ilvl w:val="0"/>
           <w:numId w:val="0"/>
@@ -10136,7 +10152,7 @@
     </w:p>
     <w:p>
       <w:pPr>
-        <w:pStyle w:val="Heading4"/>
+        <w:pStyle w:val="4"/>
         <w:numPr>
           <w:ilvl w:val="0"/>
           <w:numId w:val="0"/>
@@ -10157,7 +10173,7 @@
     </w:p>
     <w:p>
       <w:pPr>
-        <w:pStyle w:val="ListParagraph"/>
+        <w:pStyle w:val="a8"/>
         <w:numPr>
           <w:ilvl w:val="0"/>
           <w:numId w:val="1"/>
@@ -10248,7 +10264,7 @@
     </w:p>
     <w:p>
       <w:pPr>
-        <w:pStyle w:val="Heading4"/>
+        <w:pStyle w:val="4"/>
         <w:numPr>
           <w:ilvl w:val="0"/>
           <w:numId w:val="0"/>
@@ -10269,7 +10285,7 @@
     </w:p>
     <w:p>
       <w:pPr>
-        <w:pStyle w:val="ListParagraph"/>
+        <w:pStyle w:val="a8"/>
         <w:numPr>
           <w:ilvl w:val="0"/>
           <w:numId w:val="1"/>
@@ -10312,7 +10328,7 @@
     </w:p>
     <w:p>
       <w:pPr>
-        <w:pStyle w:val="Heading4"/>
+        <w:pStyle w:val="4"/>
         <w:numPr>
           <w:ilvl w:val="0"/>
           <w:numId w:val="0"/>
@@ -10333,7 +10349,7 @@
     </w:p>
     <w:p>
       <w:pPr>
-        <w:pStyle w:val="ListParagraph"/>
+        <w:pStyle w:val="a8"/>
         <w:numPr>
           <w:ilvl w:val="0"/>
           <w:numId w:val="1"/>
@@ -10364,7 +10380,7 @@
     </w:p>
     <w:p>
       <w:pPr>
-        <w:pStyle w:val="Heading4"/>
+        <w:pStyle w:val="4"/>
         <w:numPr>
           <w:ilvl w:val="0"/>
           <w:numId w:val="0"/>
@@ -10385,7 +10401,7 @@
     </w:p>
     <w:p>
       <w:pPr>
-        <w:pStyle w:val="ListParagraph"/>
+        <w:pStyle w:val="a8"/>
         <w:numPr>
           <w:ilvl w:val="0"/>
           <w:numId w:val="1"/>
@@ -10425,7 +10441,7 @@
     </w:p>
     <w:p>
       <w:pPr>
-        <w:pStyle w:val="Heading4"/>
+        <w:pStyle w:val="4"/>
         <w:numPr>
           <w:ilvl w:val="0"/>
           <w:numId w:val="0"/>
@@ -10446,7 +10462,7 @@
     </w:p>
     <w:p>
       <w:pPr>
-        <w:pStyle w:val="ListParagraph"/>
+        <w:pStyle w:val="a8"/>
         <w:numPr>
           <w:ilvl w:val="0"/>
           <w:numId w:val="1"/>
@@ -10468,7 +10484,7 @@
     </w:p>
     <w:p>
       <w:pPr>
-        <w:pStyle w:val="ListParagraph"/>
+        <w:pStyle w:val="a8"/>
         <w:numPr>
           <w:ilvl w:val="0"/>
           <w:numId w:val="1"/>
@@ -10490,7 +10506,7 @@
     </w:p>
     <w:p>
       <w:pPr>
-        <w:pStyle w:val="Heading4"/>
+        <w:pStyle w:val="4"/>
         <w:numPr>
           <w:ilvl w:val="0"/>
           <w:numId w:val="0"/>
@@ -10511,7 +10527,7 @@
     </w:p>
     <w:p>
       <w:pPr>
-        <w:pStyle w:val="ListParagraph"/>
+        <w:pStyle w:val="a8"/>
         <w:numPr>
           <w:ilvl w:val="0"/>
           <w:numId w:val="1"/>
@@ -10532,7 +10548,7 @@
     </w:p>
     <w:p>
       <w:pPr>
-        <w:pStyle w:val="ListParagraph"/>
+        <w:pStyle w:val="a8"/>
         <w:numPr>
           <w:ilvl w:val="0"/>
           <w:numId w:val="1"/>
@@ -10554,7 +10570,7 @@
     </w:p>
     <w:p>
       <w:pPr>
-        <w:pStyle w:val="Heading4"/>
+        <w:pStyle w:val="4"/>
         <w:numPr>
           <w:ilvl w:val="0"/>
           <w:numId w:val="0"/>
@@ -10575,7 +10591,7 @@
     </w:p>
     <w:p>
       <w:pPr>
-        <w:pStyle w:val="ListParagraph"/>
+        <w:pStyle w:val="a8"/>
         <w:numPr>
           <w:ilvl w:val="0"/>
           <w:numId w:val="1"/>
@@ -10602,7 +10618,7 @@
     </w:p>
     <w:p>
       <w:pPr>
-        <w:pStyle w:val="ListParagraph"/>
+        <w:pStyle w:val="a8"/>
         <w:numPr>
           <w:ilvl w:val="0"/>
           <w:numId w:val="1"/>
@@ -10618,7 +10634,7 @@
     <w:p/>
     <w:p>
       <w:pPr>
-        <w:pStyle w:val="Heading4"/>
+        <w:pStyle w:val="4"/>
         <w:numPr>
           <w:ilvl w:val="0"/>
           <w:numId w:val="0"/>
@@ -10639,7 +10655,7 @@
     </w:p>
     <w:p>
       <w:pPr>
-        <w:pStyle w:val="ListParagraph"/>
+        <w:pStyle w:val="a8"/>
         <w:numPr>
           <w:ilvl w:val="0"/>
           <w:numId w:val="1"/>
@@ -10667,7 +10683,7 @@
     <w:p/>
     <w:p>
       <w:pPr>
-        <w:pStyle w:val="Heading4"/>
+        <w:pStyle w:val="4"/>
         <w:numPr>
           <w:ilvl w:val="0"/>
           <w:numId w:val="0"/>
@@ -10703,7 +10719,7 @@
     <w:p/>
     <w:p>
       <w:pPr>
-        <w:pStyle w:val="Heading3"/>
+        <w:pStyle w:val="3"/>
       </w:pPr>
       <w:bookmarkStart w:id="22" w:name="_Toc8307699"/>
       <w:r>
@@ -22720,7 +22736,7 @@
     <w:p/>
     <w:p>
       <w:pPr>
-        <w:pStyle w:val="Heading2"/>
+        <w:pStyle w:val="2"/>
       </w:pPr>
       <w:bookmarkStart w:id="23" w:name="_Toc8307700"/>
       <w:r>
@@ -22731,7 +22747,7 @@
     <w:p/>
     <w:p>
       <w:pPr>
-        <w:pStyle w:val="Heading3"/>
+        <w:pStyle w:val="3"/>
       </w:pPr>
       <w:bookmarkStart w:id="24" w:name="_Toc8307701"/>
       <w:r>
@@ -24185,7 +24201,7 @@
     </w:p>
     <w:p>
       <w:pPr>
-        <w:pStyle w:val="Heading3"/>
+        <w:pStyle w:val="3"/>
       </w:pPr>
       <w:bookmarkStart w:id="25" w:name="_Toc8307702"/>
       <w:r>
@@ -24213,7 +24229,7 @@
     </w:p>
     <w:p>
       <w:pPr>
-        <w:pStyle w:val="Heading1"/>
+        <w:pStyle w:val="1"/>
       </w:pPr>
       <w:bookmarkStart w:id="26" w:name="_Toc8307703"/>
       <w:r>
@@ -24224,7 +24240,7 @@
     </w:p>
     <w:p>
       <w:pPr>
-        <w:pStyle w:val="Heading2"/>
+        <w:pStyle w:val="2"/>
       </w:pPr>
       <w:bookmarkStart w:id="27" w:name="_Toc8307704"/>
       <w:r>
@@ -24561,7 +24577,7 @@
     </w:p>
     <w:p>
       <w:pPr>
-        <w:pStyle w:val="Heading2"/>
+        <w:pStyle w:val="2"/>
       </w:pPr>
       <w:bookmarkStart w:id="28" w:name="_Toc8307705"/>
       <w:r>
@@ -24623,7 +24639,7 @@
     </w:p>
     <w:p>
       <w:pPr>
-        <w:pStyle w:val="Heading3"/>
+        <w:pStyle w:val="3"/>
       </w:pPr>
       <w:bookmarkStart w:id="29" w:name="_Toc8307706"/>
       <w:r>
@@ -24687,39 +24703,26 @@
     </w:p>
     <w:p>
       <w:pPr>
-        <w:pStyle w:val="ListParagraph"/>
+        <w:pStyle w:val="a8"/>
         <w:numPr>
           <w:ilvl w:val="0"/>
           <w:numId w:val="16"/>
         </w:numPr>
       </w:pPr>
       <w:r>
-        <w:t xml:space="preserve">Primary analysis (PS Matching): After estimating the PS, variable ratio </w:t>
-      </w:r>
-      <w:r>
-        <w:t xml:space="preserve">propensity score matching </w:t>
-      </w:r>
-      <w:r>
-        <w:t xml:space="preserve">instead of one-to-one matching </w:t>
-      </w:r>
-      <w:r>
-        <w:t xml:space="preserve">will be performed </w:t>
-      </w:r>
-      <w:r>
-        <w:t>to avoid inferior covariate balance and reduction of bias</w:t>
-      </w:r>
-      <w:r>
-        <w:t>.</w:t>
-      </w:r>
-      <w:r>
-        <w:rPr>
-          <w:rFonts w:ascii="Calibri" w:cs="Calibri"/>
-          <w:vertAlign w:val="superscript"/>
-        </w:rPr>
-        <w:t>13</w:t>
-      </w:r>
-      <w:r>
-        <w:t xml:space="preserve"> </w:t>
+        <w:t xml:space="preserve">Primary analysis (PS Matching): After estimating the PS, </w:t>
+      </w:r>
+      <w:r>
+        <w:t xml:space="preserve">one-to-one </w:t>
+      </w:r>
+      <w:r>
+        <w:t xml:space="preserve">matching </w:t>
+      </w:r>
+      <w:r>
+        <w:t>will be performed</w:t>
+      </w:r>
+      <w:r>
+        <w:t xml:space="preserve">. </w:t>
       </w:r>
       <w:r>
         <w:t>A caliper of 0.</w:t>
@@ -24740,12 +24743,18 @@
         <w:t xml:space="preserve">. </w:t>
       </w:r>
       <w:r>
-        <w:t>The outcome model will be fitted using a stratified Cox regression conditioned on the matched sets, with only the treatment variable as predictor.</w:t>
+        <w:t xml:space="preserve">The outcome model will be fitted using a </w:t>
+      </w:r>
+      <w:r>
+        <w:t xml:space="preserve">unconditioned </w:t>
+      </w:r>
+      <w:r>
+        <w:t>Cox regression, with only the treatment variable as predictor.</w:t>
       </w:r>
     </w:p>
     <w:p>
       <w:pPr>
-        <w:pStyle w:val="Heading3"/>
+        <w:pStyle w:val="3"/>
       </w:pPr>
       <w:bookmarkStart w:id="30" w:name="_Toc8307707"/>
       <w:r>
@@ -24755,7 +24764,7 @@
     </w:p>
     <w:p>
       <w:pPr>
-        <w:pStyle w:val="ListParagraph"/>
+        <w:pStyle w:val="a8"/>
         <w:numPr>
           <w:ilvl w:val="0"/>
           <w:numId w:val="16"/>
@@ -24783,154 +24792,181 @@
     </w:p>
     <w:p>
       <w:pPr>
-        <w:pStyle w:val="ListParagraph"/>
+        <w:pStyle w:val="a8"/>
         <w:numPr>
           <w:ilvl w:val="0"/>
           <w:numId w:val="16"/>
         </w:numPr>
-        <w:rPr>
-          <w:rFonts w:cstheme="minorHAnsi"/>
-        </w:rPr>
-      </w:pPr>
-      <w:r>
-        <w:rPr>
-          <w:rFonts w:cstheme="minorHAnsi" w:hint="eastAsia"/>
-          <w:lang w:eastAsia="ko-KR"/>
-        </w:rPr>
-        <w:t>P</w:t>
-      </w:r>
-      <w:r>
-        <w:rPr>
-          <w:rFonts w:cstheme="minorHAnsi"/>
-          <w:lang w:eastAsia="ko-KR"/>
-        </w:rPr>
-        <w:t xml:space="preserve">S stratification: </w:t>
-      </w:r>
-      <w:r>
-        <w:rPr>
-          <w:rFonts w:cstheme="minorHAnsi"/>
-        </w:rPr>
-        <w:t xml:space="preserve">The target cohort and comparator cohorts will be stratified into </w:t>
-      </w:r>
-      <w:r>
-        <w:rPr>
-          <w:rFonts w:cstheme="minorHAnsi"/>
-        </w:rPr>
-        <w:t>ten</w:t>
-      </w:r>
-      <w:r>
-        <w:rPr>
-          <w:rFonts w:cstheme="minorHAnsi"/>
-        </w:rPr>
-        <w:t xml:space="preserve"> quantiles of the propensity score distribution. The final outcome model will apply a conditional Cox proportional hazard model, conditions on the propensity score strata.</w:t>
+      </w:pPr>
+      <w:r>
+        <w:rPr>
+          <w:rFonts w:hint="eastAsia"/>
+          <w:lang w:eastAsia="ko-KR"/>
+        </w:rPr>
+        <w:t>V</w:t>
+      </w:r>
+      <w:r>
+        <w:rPr>
+          <w:lang w:eastAsia="ko-KR"/>
+        </w:rPr>
+        <w:t xml:space="preserve">ariable ratio PS matching: </w:t>
+      </w:r>
+      <w:r>
+        <w:t>the two cohorts were matched with a maximum ratio of 10</w:t>
+      </w:r>
+      <w:r>
+        <w:t>.</w:t>
+      </w:r>
+      <w:r>
+        <w:t xml:space="preserve"> </w:t>
+      </w:r>
+      <w:r>
+        <w:t>A caliper of 0.</w:t>
+      </w:r>
+      <w:r>
+        <w:t>2</w:t>
+      </w:r>
+      <w:r>
+        <w:t xml:space="preserve"> times the standard deviation of the propensity score distribution</w:t>
+      </w:r>
+      <w:r>
+        <w:t xml:space="preserve">, and a greedy matching </w:t>
+      </w:r>
+      <w:r>
+        <w:t>will be used</w:t>
+      </w:r>
+      <w:r>
+        <w:t>. The outcome model will be fitted using a stratified Cox regression conditioned on the matched sets, with only the treatment variable as predictor.</w:t>
+      </w:r>
+      <w:r>
+        <w:t xml:space="preserve"> </w:t>
       </w:r>
     </w:p>
     <w:p>
       <w:pPr>
-        <w:pStyle w:val="Heading3"/>
-      </w:pPr>
-      <w:bookmarkStart w:id="31" w:name="_Toc8307708"/>
-      <w:r>
-        <w:t>Additional details for interaction term analysis</w:t>
-      </w:r>
-      <w:bookmarkEnd w:id="31"/>
-    </w:p>
-    <w:p>
-      <w:pPr>
-        <w:rPr>
-          <w:lang w:eastAsia="ko-KR"/>
-        </w:rPr>
-      </w:pPr>
-      <w:r>
-        <w:rPr>
-          <w:rFonts w:hint="eastAsia"/>
-          <w:lang w:eastAsia="ko-KR"/>
-        </w:rPr>
-        <w:t>A</w:t>
-      </w:r>
-      <w:r>
-        <w:rPr>
-          <w:lang w:eastAsia="ko-KR"/>
-        </w:rPr>
-        <w:t>dditionally, interaction term analys</w:t>
-      </w:r>
-      <w:r>
-        <w:rPr>
-          <w:lang w:eastAsia="ko-KR"/>
-        </w:rPr>
-        <w:t>is</w:t>
-      </w:r>
-      <w:r>
-        <w:rPr>
-          <w:lang w:eastAsia="ko-KR"/>
-        </w:rPr>
-        <w:t xml:space="preserve"> will be conducted to assess the interaction</w:t>
-      </w:r>
-      <w:r>
-        <w:rPr>
-          <w:lang w:eastAsia="ko-KR"/>
-        </w:rPr>
-        <w:t xml:space="preserve"> for the primary analysis</w:t>
-      </w:r>
-      <w:r>
-        <w:rPr>
-          <w:lang w:eastAsia="ko-KR"/>
-        </w:rPr>
-        <w:t xml:space="preserve"> between </w:t>
-      </w:r>
-      <w:r>
-        <w:rPr>
-          <w:lang w:eastAsia="ko-KR"/>
-        </w:rPr>
-        <w:t xml:space="preserve">outcomes and </w:t>
-      </w:r>
-      <w:r>
-        <w:rPr>
-          <w:lang w:eastAsia="ko-KR"/>
-        </w:rPr>
-        <w:t xml:space="preserve">six </w:t>
-      </w:r>
-      <w:r>
-        <w:rPr>
-          <w:lang w:eastAsia="ko-KR"/>
-        </w:rPr>
-        <w:t xml:space="preserve">characteristics </w:t>
-      </w:r>
-      <w:r>
-        <w:rPr>
-          <w:lang w:eastAsia="ko-KR"/>
-        </w:rPr>
-        <w:t>described below</w:t>
-      </w:r>
-    </w:p>
-    <w:p>
-      <w:pPr>
-        <w:pStyle w:val="ListParagraph"/>
+        <w:pStyle w:val="a8"/>
         <w:numPr>
           <w:ilvl w:val="0"/>
           <w:numId w:val="16"/>
         </w:numPr>
         <w:rPr>
-          <w:lang w:eastAsia="ko-KR"/>
-        </w:rPr>
-      </w:pPr>
-      <w:r>
-        <w:rPr>
-          <w:lang w:eastAsia="ko-KR"/>
-        </w:rPr>
-        <w:t>Female gender</w:t>
-      </w:r>
-      <w:r>
-        <w:rPr>
-          <w:rFonts w:ascii="Calibri" w:cs="Calibri"/>
-          <w:vertAlign w:val="superscript"/>
-        </w:rPr>
-        <w:t>14</w:t>
+          <w:rFonts w:cstheme="minorHAnsi"/>
+        </w:rPr>
+      </w:pPr>
+      <w:r>
+        <w:rPr>
+          <w:rFonts w:cstheme="minorHAnsi" w:hint="eastAsia"/>
+          <w:lang w:eastAsia="ko-KR"/>
+        </w:rPr>
+        <w:t>P</w:t>
+      </w:r>
+      <w:r>
+        <w:rPr>
+          <w:rFonts w:cstheme="minorHAnsi"/>
+          <w:lang w:eastAsia="ko-KR"/>
+        </w:rPr>
+        <w:t xml:space="preserve">S stratification: </w:t>
+      </w:r>
+      <w:r>
+        <w:rPr>
+          <w:rFonts w:cstheme="minorHAnsi"/>
+        </w:rPr>
+        <w:t xml:space="preserve">The target cohort and comparator cohorts will be stratified into </w:t>
+      </w:r>
+      <w:r>
+        <w:rPr>
+          <w:rFonts w:cstheme="minorHAnsi"/>
+        </w:rPr>
+        <w:t>ten</w:t>
+      </w:r>
+      <w:r>
+        <w:rPr>
+          <w:rFonts w:cstheme="minorHAnsi"/>
+        </w:rPr>
+        <w:t xml:space="preserve"> quantiles of the propensity score distribution. The final outcome model will apply a conditional Cox proportional hazard model, conditions on the propensity score strata.</w:t>
       </w:r>
     </w:p>
     <w:p>
       <w:pPr>
-        <w:pStyle w:val="ListParagraph"/>
+        <w:pStyle w:val="3"/>
+      </w:pPr>
+      <w:bookmarkStart w:id="31" w:name="_Toc8307708"/>
+      <w:r>
+        <w:t>Additional details for interaction term analysis</w:t>
+      </w:r>
+      <w:bookmarkEnd w:id="31"/>
+    </w:p>
+    <w:p>
+      <w:pPr>
+        <w:rPr>
+          <w:lang w:eastAsia="ko-KR"/>
+        </w:rPr>
+      </w:pPr>
+      <w:r>
+        <w:rPr>
+          <w:rFonts w:hint="eastAsia"/>
+          <w:lang w:eastAsia="ko-KR"/>
+        </w:rPr>
+        <w:t>A</w:t>
+      </w:r>
+      <w:r>
+        <w:rPr>
+          <w:lang w:eastAsia="ko-KR"/>
+        </w:rPr>
+        <w:t>dditionally, interaction term analys</w:t>
+      </w:r>
+      <w:r>
+        <w:rPr>
+          <w:lang w:eastAsia="ko-KR"/>
+        </w:rPr>
+        <w:t>is</w:t>
+      </w:r>
+      <w:r>
+        <w:rPr>
+          <w:lang w:eastAsia="ko-KR"/>
+        </w:rPr>
+        <w:t xml:space="preserve"> will be conducted to assess the interaction</w:t>
+      </w:r>
+      <w:r>
+        <w:rPr>
+          <w:lang w:eastAsia="ko-KR"/>
+        </w:rPr>
+        <w:t xml:space="preserve"> for the primary analysis</w:t>
+      </w:r>
+      <w:r>
+        <w:rPr>
+          <w:lang w:eastAsia="ko-KR"/>
+        </w:rPr>
+        <w:t xml:space="preserve"> between </w:t>
+      </w:r>
+      <w:r>
+        <w:rPr>
+          <w:lang w:eastAsia="ko-KR"/>
+        </w:rPr>
+        <w:t xml:space="preserve">outcomes and </w:t>
+      </w:r>
+      <w:r>
+        <w:rPr>
+          <w:lang w:eastAsia="ko-KR"/>
+        </w:rPr>
+        <w:t xml:space="preserve">six </w:t>
+      </w:r>
+      <w:r>
+        <w:rPr>
+          <w:lang w:eastAsia="ko-KR"/>
+        </w:rPr>
+        <w:t xml:space="preserve">characteristics </w:t>
+      </w:r>
+      <w:r>
+        <w:rPr>
+          <w:lang w:eastAsia="ko-KR"/>
+        </w:rPr>
+        <w:t>described below</w:t>
+      </w:r>
+    </w:p>
+    <w:p>
+      <w:pPr>
+        <w:pStyle w:val="a8"/>
         <w:numPr>
           <w:ilvl w:val="0"/>
           <w:numId w:val="16"/>
@@ -24943,12 +24979,26 @@
         <w:rPr>
           <w:lang w:eastAsia="ko-KR"/>
         </w:rPr>
-        <w:t>Old age (age &gt;= 65 years)</w:t>
+        <w:t>Female gender</w:t>
+      </w:r>
+      <w:r>
+        <w:rPr>
+          <w:rFonts w:ascii="Calibri" w:cs="Calibri"/>
+          <w:vertAlign w:val="superscript"/>
+        </w:rPr>
+        <w:t>1</w:t>
+      </w:r>
+      <w:r>
+        <w:rPr>
+          <w:rFonts w:ascii="Calibri" w:cs="Calibri"/>
+          <w:vertAlign w:val="superscript"/>
+        </w:rPr>
+        <w:t>3</w:t>
       </w:r>
     </w:p>
     <w:p>
       <w:pPr>
-        <w:pStyle w:val="ListParagraph"/>
+        <w:pStyle w:val="a8"/>
         <w:numPr>
           <w:ilvl w:val="0"/>
           <w:numId w:val="16"/>
@@ -24961,25 +25011,12 @@
         <w:rPr>
           <w:lang w:eastAsia="ko-KR"/>
         </w:rPr>
-        <w:t>Black or African American</w:t>
-      </w:r>
-      <w:r>
-        <w:rPr>
-          <w:lang w:eastAsia="ko-KR"/>
-        </w:rPr>
-        <w:t xml:space="preserve"> race</w:t>
-      </w:r>
-      <w:r>
-        <w:rPr>
-          <w:rFonts w:ascii="Calibri" w:cs="Calibri"/>
-          <w:vertAlign w:val="superscript"/>
-        </w:rPr>
-        <w:t>15</w:t>
+        <w:t>Old age (age &gt;= 65 years)</w:t>
       </w:r>
     </w:p>
     <w:p>
       <w:pPr>
-        <w:pStyle w:val="ListParagraph"/>
+        <w:pStyle w:val="a8"/>
         <w:numPr>
           <w:ilvl w:val="0"/>
           <w:numId w:val="16"/>
@@ -24990,21 +25027,34 @@
       </w:pPr>
       <w:r>
         <w:rPr>
-          <w:rFonts w:hint="eastAsia"/>
-          <w:lang w:eastAsia="ko-KR"/>
-        </w:rPr>
-        <w:t>C</w:t>
-      </w:r>
-      <w:r>
-        <w:rPr>
-          <w:lang w:eastAsia="ko-KR"/>
-        </w:rPr>
-        <w:t>oncomitant myocardial infarction</w:t>
+          <w:lang w:eastAsia="ko-KR"/>
+        </w:rPr>
+        <w:t>Black or African American</w:t>
+      </w:r>
+      <w:r>
+        <w:rPr>
+          <w:lang w:eastAsia="ko-KR"/>
+        </w:rPr>
+        <w:t xml:space="preserve"> race</w:t>
+      </w:r>
+      <w:r>
+        <w:rPr>
+          <w:rFonts w:ascii="Calibri" w:cs="Calibri"/>
+          <w:vertAlign w:val="superscript"/>
+        </w:rPr>
+        <w:t>1</w:t>
+      </w:r>
+      <w:r>
+        <w:rPr>
+          <w:rFonts w:ascii="Calibri" w:cs="Calibri"/>
+          <w:vertAlign w:val="superscript"/>
+        </w:rPr>
+        <w:t>4</w:t>
       </w:r>
     </w:p>
     <w:p>
       <w:pPr>
-        <w:pStyle w:val="ListParagraph"/>
+        <w:pStyle w:val="a8"/>
         <w:numPr>
           <w:ilvl w:val="0"/>
           <w:numId w:val="16"/>
@@ -25015,14 +25065,21 @@
       </w:pPr>
       <w:r>
         <w:rPr>
-          <w:lang w:eastAsia="ko-KR"/>
-        </w:rPr>
-        <w:t>Concomitant proton pump inhibitor use</w:t>
+          <w:rFonts w:hint="eastAsia"/>
+          <w:lang w:eastAsia="ko-KR"/>
+        </w:rPr>
+        <w:t>C</w:t>
+      </w:r>
+      <w:r>
+        <w:rPr>
+          <w:lang w:eastAsia="ko-KR"/>
+        </w:rPr>
+        <w:t>oncomitant myocardial infarction</w:t>
       </w:r>
     </w:p>
     <w:p>
       <w:pPr>
-        <w:pStyle w:val="ListParagraph"/>
+        <w:pStyle w:val="a8"/>
         <w:numPr>
           <w:ilvl w:val="0"/>
           <w:numId w:val="16"/>
@@ -25033,6 +25090,24 @@
       </w:pPr>
       <w:r>
         <w:rPr>
+          <w:lang w:eastAsia="ko-KR"/>
+        </w:rPr>
+        <w:t>Concomitant proton pump inhibitor use</w:t>
+      </w:r>
+    </w:p>
+    <w:p>
+      <w:pPr>
+        <w:pStyle w:val="a8"/>
+        <w:numPr>
+          <w:ilvl w:val="0"/>
+          <w:numId w:val="16"/>
+        </w:numPr>
+        <w:rPr>
+          <w:lang w:eastAsia="ko-KR"/>
+        </w:rPr>
+      </w:pPr>
+      <w:r>
+        <w:rPr>
           <w:rFonts w:hint="eastAsia"/>
           <w:lang w:eastAsia="ko-KR"/>
         </w:rPr>
@@ -25093,7 +25168,7 @@
     </w:p>
     <w:p>
       <w:pPr>
-        <w:pStyle w:val="Heading3"/>
+        <w:pStyle w:val="3"/>
       </w:pPr>
       <w:bookmarkStart w:id="32" w:name="_Toc8307709"/>
       <w:r>
@@ -25129,7 +25204,7 @@
     </w:p>
     <w:p>
       <w:pPr>
-        <w:pStyle w:val="Heading2"/>
+        <w:pStyle w:val="2"/>
       </w:pPr>
       <w:bookmarkStart w:id="33" w:name="_Toc8307710"/>
       <w:r>
@@ -25165,7 +25240,7 @@
     </w:p>
     <w:p>
       <w:pPr>
-        <w:pStyle w:val="ListParagraph"/>
+        <w:pStyle w:val="a8"/>
         <w:numPr>
           <w:ilvl w:val="0"/>
           <w:numId w:val="6"/>
@@ -25202,7 +25277,7 @@
     </w:p>
     <w:p>
       <w:pPr>
-        <w:pStyle w:val="ListParagraph"/>
+        <w:pStyle w:val="a8"/>
         <w:numPr>
           <w:ilvl w:val="0"/>
           <w:numId w:val="6"/>
@@ -25215,6 +25290,7 @@
         <w:rPr>
           <w:lang w:eastAsia="ko-KR"/>
         </w:rPr>
+        <w:lastRenderedPageBreak/>
         <w:t xml:space="preserve">10 x </w:t>
       </w:r>
       <w:r>
@@ -25234,19 +25310,12 @@
         <w:rPr>
           <w:lang w:eastAsia="ko-KR"/>
         </w:rPr>
-        <w:t xml:space="preserve"> Net adverse clinical event, ischemic event, hemorrhagic event, ischemic stroke, any revascularization, recurrent acute myocardial infarction, intracranial hemorrhage, GI </w:t>
-      </w:r>
-      <w:r>
-        <w:rPr>
-          <w:lang w:eastAsia="ko-KR"/>
-        </w:rPr>
-        <w:lastRenderedPageBreak/>
-        <w:t xml:space="preserve">bleeding, dyspnea and any death, and their narrow definitions with constraints for primary condition. </w:t>
+        <w:t xml:space="preserve"> Net adverse clinical event, ischemic event, hemorrhagic event, ischemic stroke, any revascularization, recurrent acute myocardial infarction, intracranial hemorrhage, GI bleeding, dyspnea and any death, and their narrow definitions with constraints for primary condition. </w:t>
       </w:r>
     </w:p>
     <w:p>
       <w:pPr>
-        <w:pStyle w:val="ListParagraph"/>
+        <w:pStyle w:val="a8"/>
         <w:numPr>
           <w:ilvl w:val="0"/>
           <w:numId w:val="6"/>
@@ -25277,7 +25346,7 @@
     </w:p>
     <w:p>
       <w:pPr>
-        <w:pStyle w:val="ListParagraph"/>
+        <w:pStyle w:val="a8"/>
         <w:numPr>
           <w:ilvl w:val="0"/>
           <w:numId w:val="6"/>
@@ -25302,7 +25371,7 @@
     </w:p>
     <w:p>
       <w:pPr>
-        <w:pStyle w:val="ListParagraph"/>
+        <w:pStyle w:val="a8"/>
         <w:numPr>
           <w:ilvl w:val="0"/>
           <w:numId w:val="6"/>
@@ -25315,13 +25384,55 @@
         <w:rPr>
           <w:lang w:eastAsia="ko-KR"/>
         </w:rPr>
-        <w:t>3 model</w:t>
-      </w:r>
-      <w:r>
-        <w:rPr>
-          <w:lang w:eastAsia="ko-KR"/>
-        </w:rPr>
-        <w:t xml:space="preserve">: Cox regression using PS matching, Cox regression without </w:t>
+        <w:t>4</w:t>
+      </w:r>
+      <w:r>
+        <w:rPr>
+          <w:lang w:eastAsia="ko-KR"/>
+        </w:rPr>
+        <w:t xml:space="preserve"> model</w:t>
+      </w:r>
+      <w:r>
+        <w:rPr>
+          <w:lang w:eastAsia="ko-KR"/>
+        </w:rPr>
+        <w:t xml:space="preserve">: </w:t>
+      </w:r>
+      <w:r>
+        <w:rPr>
+          <w:lang w:eastAsia="ko-KR"/>
+        </w:rPr>
+        <w:t xml:space="preserve">unconditioned </w:t>
+      </w:r>
+      <w:r>
+        <w:rPr>
+          <w:lang w:eastAsia="ko-KR"/>
+        </w:rPr>
+        <w:t xml:space="preserve">Cox regression </w:t>
+      </w:r>
+      <w:r>
+        <w:rPr>
+          <w:lang w:eastAsia="ko-KR"/>
+        </w:rPr>
+        <w:t>after</w:t>
+      </w:r>
+      <w:r>
+        <w:rPr>
+          <w:lang w:eastAsia="ko-KR"/>
+        </w:rPr>
+        <w:t xml:space="preserve"> </w:t>
+      </w:r>
+      <w:r>
+        <w:rPr>
+          <w:lang w:eastAsia="ko-KR"/>
+        </w:rPr>
+        <w:t xml:space="preserve">1:1 </w:t>
+      </w:r>
+      <w:r>
+        <w:rPr>
+          <w:lang w:eastAsia="ko-KR"/>
+        </w:rPr>
+        <w:t xml:space="preserve">PS matching, Cox regression without </w:t>
       </w:r>
       <w:r>
         <w:rPr>
@@ -25333,12 +25444,54 @@
         <w:rPr>
           <w:lang w:eastAsia="ko-KR"/>
         </w:rPr>
-        <w:t>, and Cox regression using PS stratification</w:t>
+        <w:t xml:space="preserve">, </w:t>
+      </w:r>
+      <w:r>
+        <w:rPr>
+          <w:lang w:eastAsia="ko-KR"/>
+        </w:rPr>
+        <w:t xml:space="preserve">conditioned </w:t>
+      </w:r>
+      <w:r>
+        <w:rPr>
+          <w:lang w:eastAsia="ko-KR"/>
+        </w:rPr>
+        <w:t xml:space="preserve">Cox regression after variable-ratio PS matching , </w:t>
+      </w:r>
+      <w:r>
+        <w:rPr>
+          <w:lang w:eastAsia="ko-KR"/>
+        </w:rPr>
+        <w:t xml:space="preserve">and </w:t>
+      </w:r>
+      <w:r>
+        <w:rPr>
+          <w:lang w:eastAsia="ko-KR"/>
+        </w:rPr>
+        <w:t xml:space="preserve">conditioned </w:t>
+      </w:r>
+      <w:r>
+        <w:rPr>
+          <w:lang w:eastAsia="ko-KR"/>
+        </w:rPr>
+        <w:t xml:space="preserve">Cox regression </w:t>
+      </w:r>
+      <w:r>
+        <w:rPr>
+          <w:lang w:eastAsia="ko-KR"/>
+        </w:rPr>
+        <w:t>after</w:t>
+      </w:r>
+      <w:r>
+        <w:rPr>
+          <w:lang w:eastAsia="ko-KR"/>
+        </w:rPr>
+        <w:t xml:space="preserve"> PS stratification</w:t>
       </w:r>
     </w:p>
     <w:p>
       <w:pPr>
-        <w:pStyle w:val="ListParagraph"/>
+        <w:pStyle w:val="a8"/>
         <w:numPr>
           <w:ilvl w:val="0"/>
           <w:numId w:val="6"/>
@@ -25369,75 +25522,47 @@
     <w:p>
       <w:pPr>
         <w:rPr>
-          <w:lang w:eastAsia="ko-KR"/>
-        </w:rPr>
-      </w:pPr>
-      <w:r>
-        <w:rPr>
           <w:rFonts w:hint="eastAsia"/>
           <w:lang w:eastAsia="ko-KR"/>
         </w:rPr>
+      </w:pPr>
+      <w:r>
+        <w:rPr>
+          <w:rFonts w:hint="eastAsia"/>
+          <w:lang w:eastAsia="ko-KR"/>
+        </w:rPr>
         <w:t>T</w:t>
       </w:r>
       <w:r>
         <w:rPr>
           <w:lang w:eastAsia="ko-KR"/>
         </w:rPr>
-        <w:t>he total number of analyses is therefore 2x</w:t>
-      </w:r>
-      <w:r>
-        <w:rPr>
-          <w:lang w:eastAsia="ko-KR"/>
-        </w:rPr>
-        <w:t>10x</w:t>
-      </w:r>
-      <w:r>
-        <w:rPr>
-          <w:lang w:eastAsia="ko-KR"/>
-        </w:rPr>
-        <w:t xml:space="preserve">2x3x3 </w:t>
-      </w:r>
-      <w:r>
-        <w:rPr>
-          <w:lang w:eastAsia="ko-KR"/>
-        </w:rPr>
-        <w:t>+</w:t>
-      </w:r>
-      <w:r>
-        <w:rPr>
-          <w:lang w:eastAsia="ko-KR"/>
-        </w:rPr>
-        <w:t xml:space="preserve"> 2x10x2x3+</w:t>
-      </w:r>
-      <w:r>
-        <w:rPr>
-          <w:lang w:eastAsia="ko-KR"/>
-        </w:rPr>
-        <w:t xml:space="preserve"> 6x10 </w:t>
-      </w:r>
-      <w:r>
-        <w:rPr>
-          <w:lang w:eastAsia="ko-KR"/>
-        </w:rPr>
-        <w:t xml:space="preserve">= </w:t>
-      </w:r>
-      <w:r>
-        <w:rPr>
-          <w:lang w:eastAsia="ko-KR"/>
-        </w:rPr>
-        <w:t>54</w:t>
-      </w:r>
-      <w:r>
-        <w:rPr>
-          <w:lang w:eastAsia="ko-KR"/>
-        </w:rPr>
-        <w:t>0 analyses</w:t>
+        <w:t xml:space="preserve">he total number of analyses is </w:t>
+      </w:r>
+      <w:r>
+        <w:rPr>
+          <w:lang w:eastAsia="ko-KR"/>
+        </w:rPr>
+        <w:t xml:space="preserve">1920 (48 </w:t>
+      </w:r>
+      <w:r>
+        <w:rPr>
+          <w:rFonts w:hint="eastAsia"/>
+          <w:lang w:eastAsia="ko-KR"/>
+        </w:rPr>
+        <w:t>a</w:t>
+      </w:r>
+      <w:r>
+        <w:rPr>
+          <w:lang w:eastAsia="ko-KR"/>
+        </w:rPr>
+        <w:t>nalyses x 2 cohorts x 2 x 10 outcomes).</w:t>
       </w:r>
     </w:p>
     <w:p/>
     <w:p>
       <w:pPr>
-        <w:pStyle w:val="Heading2"/>
+        <w:pStyle w:val="2"/>
       </w:pPr>
       <w:bookmarkStart w:id="34" w:name="_Toc8307711"/>
       <w:r>
@@ -25496,7 +25621,7 @@
     </w:p>
     <w:p>
       <w:pPr>
-        <w:pStyle w:val="Heading2"/>
+        <w:pStyle w:val="2"/>
       </w:pPr>
       <w:bookmarkStart w:id="35" w:name="_Toc8307712"/>
       <w:r>
@@ -25511,7 +25636,7 @@
     </w:p>
     <w:p>
       <w:pPr>
-        <w:pStyle w:val="ListParagraph"/>
+        <w:pStyle w:val="a8"/>
         <w:numPr>
           <w:ilvl w:val="0"/>
           <w:numId w:val="14"/>
@@ -25522,6 +25647,7 @@
           <w:rFonts w:hint="eastAsia"/>
           <w:lang w:eastAsia="ko-KR"/>
         </w:rPr>
+        <w:lastRenderedPageBreak/>
         <w:t>P</w:t>
       </w:r>
       <w:r>
@@ -25533,7 +25659,7 @@
     </w:p>
     <w:p>
       <w:pPr>
-        <w:pStyle w:val="ListParagraph"/>
+        <w:pStyle w:val="a8"/>
         <w:numPr>
           <w:ilvl w:val="0"/>
           <w:numId w:val="14"/>
@@ -25555,7 +25681,7 @@
     </w:p>
     <w:p>
       <w:pPr>
-        <w:pStyle w:val="ListParagraph"/>
+        <w:pStyle w:val="a8"/>
         <w:numPr>
           <w:ilvl w:val="0"/>
           <w:numId w:val="14"/>
@@ -25577,7 +25703,7 @@
     </w:p>
     <w:p>
       <w:pPr>
-        <w:pStyle w:val="ListParagraph"/>
+        <w:pStyle w:val="a8"/>
         <w:numPr>
           <w:ilvl w:val="0"/>
           <w:numId w:val="14"/>
@@ -25588,7 +25714,6 @@
           <w:rFonts w:hint="eastAsia"/>
           <w:lang w:eastAsia="ko-KR"/>
         </w:rPr>
-        <w:lastRenderedPageBreak/>
         <w:t>N</w:t>
       </w:r>
       <w:r>
@@ -25600,7 +25725,19 @@
     </w:p>
     <w:p>
       <w:r>
-        <w:t xml:space="preserve"> Negative control outcomes in the context of this study are outcomes that are not believed to be caused by neither denosumab nor zoledronic acid, and where therefore the true hazard ratio is equal to 1. We will execute the same analysis used for the primary hypothesis to produce hazard ratio estimates for the negative controls. The distribution of effect estimates across all negative controls will be used to fit an empirical null distribution which models the observed residual systematic error. The empirical null distribution will then be applied to the target exposures and outcome of interest to calibrate the p-value</w:t>
+        <w:t xml:space="preserve"> Negative control outcomes in the context of this study are outcomes that are not believed to be caused by neither </w:t>
+      </w:r>
+      <w:r>
+        <w:t>ticagrelor</w:t>
+      </w:r>
+      <w:r>
+        <w:t xml:space="preserve"> nor </w:t>
+      </w:r>
+      <w:r>
+        <w:t>clopidogrel</w:t>
+      </w:r>
+      <w:r>
+        <w:t>, and where therefore the true hazard ratio is equal to 1. We will execute the same analysis used for the primary hypothesis to produce hazard ratio estimates for the negative controls. The distribution of effect estimates across all negative controls will be used to fit an empirical null distribution which models the observed residual systematic error. The empirical null distribution will then be applied to the target exposures and outcome of interest to calibrate the p-value</w:t>
       </w:r>
       <w:r>
         <w:t>.</w:t>
@@ -25610,7 +25747,14 @@
           <w:rFonts w:ascii="Calibri" w:cs="Calibri"/>
           <w:vertAlign w:val="superscript"/>
         </w:rPr>
-        <w:t>16</w:t>
+        <w:t>1</w:t>
+      </w:r>
+      <w:r>
+        <w:rPr>
+          <w:rFonts w:ascii="Calibri" w:cs="Calibri"/>
+          <w:vertAlign w:val="superscript"/>
+        </w:rPr>
+        <w:t>5</w:t>
       </w:r>
       <w:r>
         <w:t xml:space="preserve"> </w:t>
@@ -25642,7 +25786,7 @@
     <w:p/>
     <w:p>
       <w:pPr>
-        <w:pStyle w:val="Heading2"/>
+        <w:pStyle w:val="2"/>
       </w:pPr>
       <w:bookmarkStart w:id="36" w:name="_Toc8307713"/>
       <w:r>
@@ -25657,7 +25801,7 @@
       <w:hyperlink r:id="rId9" w:history="1">
         <w:r>
           <w:rPr>
-            <w:rStyle w:val="Hyperlink"/>
+            <w:rStyle w:val="a3"/>
           </w:rPr>
           <w:t>https://github.com/OHDSI/CommonDataModel</w:t>
         </w:r>
@@ -25669,7 +25813,7 @@
     <w:p/>
     <w:p>
       <w:pPr>
-        <w:pStyle w:val="Heading2"/>
+        <w:pStyle w:val="2"/>
       </w:pPr>
       <w:bookmarkStart w:id="37" w:name="_Toc8307714"/>
       <w:r>
@@ -25684,7 +25828,7 @@
     </w:p>
     <w:p>
       <w:pPr>
-        <w:pStyle w:val="ListParagraph"/>
+        <w:pStyle w:val="a8"/>
         <w:numPr>
           <w:ilvl w:val="0"/>
           <w:numId w:val="3"/>
@@ -25696,7 +25840,7 @@
     </w:p>
     <w:p>
       <w:pPr>
-        <w:pStyle w:val="ListParagraph"/>
+        <w:pStyle w:val="a8"/>
         <w:numPr>
           <w:ilvl w:val="0"/>
           <w:numId w:val="3"/>
@@ -25708,155 +25852,31 @@
     </w:p>
     <w:p>
       <w:pPr>
-        <w:pStyle w:val="ListParagraph"/>
+        <w:pStyle w:val="a8"/>
         <w:numPr>
           <w:ilvl w:val="0"/>
           <w:numId w:val="3"/>
         </w:numPr>
       </w:pPr>
       <w:r>
-        <w:t xml:space="preserve">Evaluation of covariate balance after matching using the standardized difference in means between treatment and comparator cohort before and after matching </w:t>
-      </w:r>
-      <w:r>
-        <w:fldChar w:fldCharType="begin">
-          <w:fldData xml:space="preserve">PEVuZE5vdGU+PENpdGU+PEF1dGhvcj5BdXN0aW48L0F1dGhvcj48WWVhcj4yMDA4PC9ZZWFyPjxS
-ZWNOdW0+NjwvUmVjTnVtPjxEaXNwbGF5VGV4dD5bNV08L0Rpc3BsYXlUZXh0PjxyZWNvcmQ+PHJl
-Yy1udW1iZXI+NjwvcmVjLW51bWJlcj48Zm9yZWlnbi1rZXlzPjxrZXkgYXBwPSJFTiIgZGItaWQ9
-ImV4ZHBwenY1dHNhcmF4ZXhhNWV4MHYwaDA1MDByc3R3MHI1ciI+Njwva2V5PjwvZm9yZWlnbi1r
-ZXlzPjxyZWYtdHlwZSBuYW1lPSJKb3VybmFsIEFydGljbGUiPjE3PC9yZWYtdHlwZT48Y29udHJp
-YnV0b3JzPjxhdXRob3JzPjxhdXRob3I+QXVzdGluLCBQLiBDLjwvYXV0aG9yPjwvYXV0aG9ycz48
-L2NvbnRyaWJ1dG9ycz48YXV0aC1hZGRyZXNzPkluc3RpdHV0ZSBmb3IgQ2xpbmljYWwgRXZhbHVh
-dGl2ZSBTY2llbmNlcywgVG9yb250bywgT250YXJpbywgQ2FuYWRhLiBwZXRlci5hdXN0aW5AaWNl
-cy5vbi5jYTwvYXV0aC1hZGRyZXNzPjx0aXRsZXM+PHRpdGxlPkFzc2Vzc2luZyBiYWxhbmNlIGlu
-IG1lYXN1cmVkIGJhc2VsaW5lIGNvdmFyaWF0ZXMgd2hlbiB1c2luZyBtYW55LXRvLW9uZSBtYXRj
-aGluZyBvbiB0aGUgcHJvcGVuc2l0eS1zY29yZTwvdGl0bGU+PHNlY29uZGFyeS10aXRsZT5QaGFy
-bWFjb2VwaWRlbWlvbCBEcnVnIFNhZjwvc2Vjb25kYXJ5LXRpdGxlPjxhbHQtdGl0bGU+UGhhcm1h
-Y29lcGlkZW1pb2xvZ3kgYW5kIGRydWcgc2FmZXR5PC9hbHQtdGl0bGU+PC90aXRsZXM+PHBlcmlv
-ZGljYWw+PGZ1bGwtdGl0bGU+UGhhcm1hY29lcGlkZW1pb2wgRHJ1ZyBTYWY8L2Z1bGwtdGl0bGU+
-PGFiYnItMT5QaGFybWFjb2VwaWRlbWlvbG9neSBhbmQgZHJ1ZyBzYWZldHk8L2FiYnItMT48L3Bl
-cmlvZGljYWw+PGFsdC1wZXJpb2RpY2FsPjxmdWxsLXRpdGxlPlBoYXJtYWNvZXBpZGVtaW9sIERy
-dWcgU2FmPC9mdWxsLXRpdGxlPjxhYmJyLTE+UGhhcm1hY29lcGlkZW1pb2xvZ3kgYW5kIGRydWcg
-c2FmZXR5PC9hYmJyLTE+PC9hbHQtcGVyaW9kaWNhbD48cGFnZXM+MTIxOC0yNTwvcGFnZXM+PHZv
-bHVtZT4xNzwvdm9sdW1lPjxudW1iZXI+MTI8L251bWJlcj48ZWRpdGlvbj4yMDA4LzEwLzMxPC9l
-ZGl0aW9uPjxrZXl3b3Jkcz48a2V5d29yZD5CaWFzIChFcGlkZW1pb2xvZ3kpPC9rZXl3b3JkPjxr
-ZXl3b3JkPkJpb21lZGljYWwgUmVzZWFyY2gvbWV0aG9kcy8gc3RhdGlzdGljcyAmYW1wOyBudW1l
-cmljYWwgZGF0YTwva2V5d29yZD48a2V5d29yZD5GZW1hbGU8L2tleXdvcmQ+PGtleXdvcmQ+SHVt
-YW5zPC9rZXl3b3JkPjxrZXl3b3JkPkh5ZHJveHltZXRoeWxnbHV0YXJ5bC1Db0EgUmVkdWN0YXNl
-IEluaGliaXRvcnMvYWRtaW5pc3RyYXRpb24gJmFtcDs8L2tleXdvcmQ+PGtleXdvcmQ+ZG9zYWdl
-LyB0aGVyYXBldXRpYyB1c2U8L2tleXdvcmQ+PGtleXdvcmQ+TG9naXN0aWMgTW9kZWxzPC9rZXl3
-b3JkPjxrZXl3b3JkPk1hbGU8L2tleXdvcmQ+PGtleXdvcmQ+TWF0Y2hlZC1QYWlyIEFuYWx5c2lz
-PC9rZXl3b3JkPjxrZXl3b3JkPk1vZGVscywgU3RhdGlzdGljYWw8L2tleXdvcmQ+PGtleXdvcmQ+
-TXVsdGl2YXJpYXRlIEFuYWx5c2lzPC9rZXl3b3JkPjxrZXl3b3JkPk15b2NhcmRpYWwgSW5mYXJj
-dGlvbi9kaWFnbm9zaXMvIGRydWcgdGhlcmFweS9wcmV2ZW50aW9uICZhbXA7IGNvbnRyb2w8L2tl
-eXdvcmQ+PGtleXdvcmQ+UmFuZG9taXplZCBDb250cm9sbGVkIFRyaWFscyBhcyBUb3BpYy9zdGF0
-aXN0aWNzICZhbXA7IG51bWVyaWNhbCBkYXRhPC9rZXl3b3JkPjxrZXl3b3JkPlRyZWF0bWVudCBP
-dXRjb21lPC9rZXl3b3JkPjwva2V5d29yZHM+PGRhdGVzPjx5ZWFyPjIwMDg8L3llYXI+PHB1Yi1k
-YXRlcz48ZGF0ZT5EZWM8L2RhdGU+PC9wdWItZGF0ZXM+PC9kYXRlcz48aXNibj4xMDk5LTE1NTcg
-KEVsZWN0cm9uaWMpJiN4RDsxMDUzLTg1NjkgKExpbmtpbmcpPC9pc2JuPjxhY2Nlc3Npb24tbnVt
-PjE4OTcyNDU1PC9hY2Nlc3Npb24tbnVtPjx1cmxzPjwvdXJscz48ZWxlY3Ryb25pYy1yZXNvdXJj
-ZS1udW0+MTAuMTAwMi9wZHMuMTY3NDwvZWxlY3Ryb25pYy1yZXNvdXJjZS1udW0+PHJlbW90ZS1k
-YXRhYmFzZS1wcm92aWRlcj5OTE08L3JlbW90ZS1kYXRhYmFzZS1wcm92aWRlcj48bGFuZ3VhZ2U+
-ZW5nPC9sYW5ndWFnZT48L3JlY29yZD48L0NpdGU+PC9FbmROb3RlPgB=
-</w:fldData>
-        </w:fldChar>
-      </w:r>
-      <w:r>
-        <w:instrText xml:space="preserve"> ADDIN EN.CITE </w:instrText>
-      </w:r>
-      <w:r>
-        <w:fldChar w:fldCharType="begin">
-          <w:fldData xml:space="preserve">PEVuZE5vdGU+PENpdGU+PEF1dGhvcj5BdXN0aW48L0F1dGhvcj48WWVhcj4yMDA4PC9ZZWFyPjxS
-ZWNOdW0+NjwvUmVjTnVtPjxEaXNwbGF5VGV4dD5bNV08L0Rpc3BsYXlUZXh0PjxyZWNvcmQ+PHJl
-Yy1udW1iZXI+NjwvcmVjLW51bWJlcj48Zm9yZWlnbi1rZXlzPjxrZXkgYXBwPSJFTiIgZGItaWQ9
-ImV4ZHBwenY1dHNhcmF4ZXhhNWV4MHYwaDA1MDByc3R3MHI1ciI+Njwva2V5PjwvZm9yZWlnbi1r
-ZXlzPjxyZWYtdHlwZSBuYW1lPSJKb3VybmFsIEFydGljbGUiPjE3PC9yZWYtdHlwZT48Y29udHJp
-YnV0b3JzPjxhdXRob3JzPjxhdXRob3I+QXVzdGluLCBQLiBDLjwvYXV0aG9yPjwvYXV0aG9ycz48
-L2NvbnRyaWJ1dG9ycz48YXV0aC1hZGRyZXNzPkluc3RpdHV0ZSBmb3IgQ2xpbmljYWwgRXZhbHVh
-dGl2ZSBTY2llbmNlcywgVG9yb250bywgT250YXJpbywgQ2FuYWRhLiBwZXRlci5hdXN0aW5AaWNl
-cy5vbi5jYTwvYXV0aC1hZGRyZXNzPjx0aXRsZXM+PHRpdGxlPkFzc2Vzc2luZyBiYWxhbmNlIGlu
-IG1lYXN1cmVkIGJhc2VsaW5lIGNvdmFyaWF0ZXMgd2hlbiB1c2luZyBtYW55LXRvLW9uZSBtYXRj
-aGluZyBvbiB0aGUgcHJvcGVuc2l0eS1zY29yZTwvdGl0bGU+PHNlY29uZGFyeS10aXRsZT5QaGFy
-bWFjb2VwaWRlbWlvbCBEcnVnIFNhZjwvc2Vjb25kYXJ5LXRpdGxlPjxhbHQtdGl0bGU+UGhhcm1h
-Y29lcGlkZW1pb2xvZ3kgYW5kIGRydWcgc2FmZXR5PC9hbHQtdGl0bGU+PC90aXRsZXM+PHBlcmlv
-ZGljYWw+PGZ1bGwtdGl0bGU+UGhhcm1hY29lcGlkZW1pb2wgRHJ1ZyBTYWY8L2Z1bGwtdGl0bGU+
-PGFiYnItMT5QaGFybWFjb2VwaWRlbWlvbG9neSBhbmQgZHJ1ZyBzYWZldHk8L2FiYnItMT48L3Bl
-cmlvZGljYWw+PGFsdC1wZXJpb2RpY2FsPjxmdWxsLXRpdGxlPlBoYXJtYWNvZXBpZGVtaW9sIERy
-dWcgU2FmPC9mdWxsLXRpdGxlPjxhYmJyLTE+UGhhcm1hY29lcGlkZW1pb2xvZ3kgYW5kIGRydWcg
-c2FmZXR5PC9hYmJyLTE+PC9hbHQtcGVyaW9kaWNhbD48cGFnZXM+MTIxOC0yNTwvcGFnZXM+PHZv
-bHVtZT4xNzwvdm9sdW1lPjxudW1iZXI+MTI8L251bWJlcj48ZWRpdGlvbj4yMDA4LzEwLzMxPC9l
-ZGl0aW9uPjxrZXl3b3Jkcz48a2V5d29yZD5CaWFzIChFcGlkZW1pb2xvZ3kpPC9rZXl3b3JkPjxr
-ZXl3b3JkPkJpb21lZGljYWwgUmVzZWFyY2gvbWV0aG9kcy8gc3RhdGlzdGljcyAmYW1wOyBudW1l
-cmljYWwgZGF0YTwva2V5d29yZD48a2V5d29yZD5GZW1hbGU8L2tleXdvcmQ+PGtleXdvcmQ+SHVt
-YW5zPC9rZXl3b3JkPjxrZXl3b3JkPkh5ZHJveHltZXRoeWxnbHV0YXJ5bC1Db0EgUmVkdWN0YXNl
-IEluaGliaXRvcnMvYWRtaW5pc3RyYXRpb24gJmFtcDs8L2tleXdvcmQ+PGtleXdvcmQ+ZG9zYWdl
-LyB0aGVyYXBldXRpYyB1c2U8L2tleXdvcmQ+PGtleXdvcmQ+TG9naXN0aWMgTW9kZWxzPC9rZXl3
-b3JkPjxrZXl3b3JkPk1hbGU8L2tleXdvcmQ+PGtleXdvcmQ+TWF0Y2hlZC1QYWlyIEFuYWx5c2lz
-PC9rZXl3b3JkPjxrZXl3b3JkPk1vZGVscywgU3RhdGlzdGljYWw8L2tleXdvcmQ+PGtleXdvcmQ+
-TXVsdGl2YXJpYXRlIEFuYWx5c2lzPC9rZXl3b3JkPjxrZXl3b3JkPk15b2NhcmRpYWwgSW5mYXJj
-dGlvbi9kaWFnbm9zaXMvIGRydWcgdGhlcmFweS9wcmV2ZW50aW9uICZhbXA7IGNvbnRyb2w8L2tl
-eXdvcmQ+PGtleXdvcmQ+UmFuZG9taXplZCBDb250cm9sbGVkIFRyaWFscyBhcyBUb3BpYy9zdGF0
-aXN0aWNzICZhbXA7IG51bWVyaWNhbCBkYXRhPC9rZXl3b3JkPjxrZXl3b3JkPlRyZWF0bWVudCBP
-dXRjb21lPC9rZXl3b3JkPjwva2V5d29yZHM+PGRhdGVzPjx5ZWFyPjIwMDg8L3llYXI+PHB1Yi1k
-YXRlcz48ZGF0ZT5EZWM8L2RhdGU+PC9wdWItZGF0ZXM+PC9kYXRlcz48aXNibj4xMDk5LTE1NTcg
-KEVsZWN0cm9uaWMpJiN4RDsxMDUzLTg1NjkgKExpbmtpbmcpPC9pc2JuPjxhY2Nlc3Npb24tbnVt
-PjE4OTcyNDU1PC9hY2Nlc3Npb24tbnVtPjx1cmxzPjwvdXJscz48ZWxlY3Ryb25pYy1yZXNvdXJj
-ZS1udW0+MTAuMTAwMi9wZHMuMTY3NDwvZWxlY3Ryb25pYy1yZXNvdXJjZS1udW0+PHJlbW90ZS1k
-YXRhYmFzZS1wcm92aWRlcj5OTE08L3JlbW90ZS1kYXRhYmFzZS1wcm92aWRlcj48bGFuZ3VhZ2U+
-ZW5nPC9sYW5ndWFnZT48L3JlY29yZD48L0NpdGU+PC9FbmROb3RlPgB=
-</w:fldData>
-        </w:fldChar>
-      </w:r>
-      <w:r>
-        <w:instrText xml:space="preserve"> ADDIN EN.CITE.DATA </w:instrText>
-      </w:r>
-      <w:r>
-        <w:fldChar w:fldCharType="end"/>
-      </w:r>
-      <w:r>
-        <w:fldChar w:fldCharType="separate"/>
-      </w:r>
-      <w:r>
-        <w:rPr>
-          <w:noProof/>
-        </w:rPr>
-        <w:t>[</w:t>
-      </w:r>
-      <w:hyperlink w:anchor="_ENREF_5" w:tooltip="Austin, 2008 #6" w:history="1">
-        <w:r>
-          <w:rPr>
-            <w:noProof/>
-          </w:rPr>
-          <w:t>5</w:t>
-        </w:r>
-      </w:hyperlink>
-      <w:r>
-        <w:rPr>
-          <w:noProof/>
-        </w:rPr>
-        <w:t>]</w:t>
-      </w:r>
-      <w:r>
-        <w:fldChar w:fldCharType="end"/>
-      </w:r>
-      <w:r>
-        <w:t>. Standardized differences greater than 0.2 will be reported and investigated.</w:t>
+        <w:t>Evaluation of covariate balance after matching using the standardized difference in means between treatment and comparator cohort before and after matching. Standardized differences greater than 0.2 will be reported and investigated.</w:t>
       </w:r>
     </w:p>
     <w:p>
       <w:r>
+        <w:lastRenderedPageBreak/>
         <w:t xml:space="preserve">We will investigate the outcome model by </w:t>
       </w:r>
     </w:p>
     <w:p>
       <w:pPr>
-        <w:pStyle w:val="ListParagraph"/>
+        <w:pStyle w:val="a8"/>
         <w:numPr>
           <w:ilvl w:val="0"/>
           <w:numId w:val="3"/>
         </w:numPr>
       </w:pPr>
       <w:r>
-        <w:lastRenderedPageBreak/>
         <w:t>Inspection of the fitted outcome model for large coefficients and predictors that we cannot explain (post-hoc).</w:t>
       </w:r>
     </w:p>
@@ -25873,7 +25893,7 @@
     <w:p/>
     <w:p>
       <w:pPr>
-        <w:pStyle w:val="Heading2"/>
+        <w:pStyle w:val="2"/>
       </w:pPr>
       <w:bookmarkStart w:id="38" w:name="_Toc8307715"/>
       <w:r>
@@ -25894,7 +25914,7 @@
     </w:p>
     <w:p>
       <w:pPr>
-        <w:pStyle w:val="ListParagraph"/>
+        <w:pStyle w:val="a8"/>
         <w:numPr>
           <w:ilvl w:val="0"/>
           <w:numId w:val="5"/>
@@ -25906,7 +25926,7 @@
     </w:p>
     <w:p>
       <w:pPr>
-        <w:pStyle w:val="ListParagraph"/>
+        <w:pStyle w:val="a8"/>
         <w:numPr>
           <w:ilvl w:val="0"/>
           <w:numId w:val="5"/>
@@ -25918,7 +25938,7 @@
     </w:p>
     <w:p>
       <w:pPr>
-        <w:pStyle w:val="ListParagraph"/>
+        <w:pStyle w:val="a8"/>
         <w:numPr>
           <w:ilvl w:val="0"/>
           <w:numId w:val="5"/>
@@ -25941,7 +25961,7 @@
     </w:p>
     <w:p>
       <w:pPr>
-        <w:pStyle w:val="ListParagraph"/>
+        <w:pStyle w:val="a8"/>
         <w:numPr>
           <w:ilvl w:val="0"/>
           <w:numId w:val="5"/>
@@ -25953,7 +25973,7 @@
     </w:p>
     <w:p>
       <w:pPr>
-        <w:pStyle w:val="Heading1"/>
+        <w:pStyle w:val="1"/>
       </w:pPr>
       <w:bookmarkStart w:id="39" w:name="_Toc8307716"/>
       <w:r>
@@ -25968,7 +25988,7 @@
     </w:p>
     <w:p>
       <w:pPr>
-        <w:pStyle w:val="Heading1"/>
+        <w:pStyle w:val="1"/>
       </w:pPr>
       <w:bookmarkStart w:id="40" w:name="_Toc8307717"/>
       <w:r>
@@ -25986,17 +26006,18 @@
     </w:p>
     <w:p>
       <w:pPr>
-        <w:pStyle w:val="Heading1"/>
+        <w:pStyle w:val="1"/>
       </w:pPr>
       <w:bookmarkStart w:id="41" w:name="_Toc8307718"/>
       <w:r>
+        <w:lastRenderedPageBreak/>
         <w:t>References</w:t>
       </w:r>
       <w:bookmarkEnd w:id="41"/>
     </w:p>
     <w:p>
       <w:pPr>
-        <w:pStyle w:val="Bibliography"/>
+        <w:pStyle w:val="ac"/>
         <w:rPr>
           <w:rFonts w:ascii="Calibri" w:cs="Calibri"/>
         </w:rPr>
@@ -26026,14 +26047,7 @@
         <w:rPr>
           <w:rFonts w:ascii="Calibri" w:cs="Calibri"/>
         </w:rPr>
-        <w:t xml:space="preserve"> 2016 ACC/AHA Guideline Focused Update on Duration of Dual Antiplatelet Therapy in Patients With Coronary Artery Disease: A Report of the American College of </w:t>
-      </w:r>
-      <w:r>
-        <w:rPr>
-          <w:rFonts w:ascii="Calibri" w:cs="Calibri"/>
-        </w:rPr>
-        <w:lastRenderedPageBreak/>
-        <w:t xml:space="preserve">Cardiology/American Heart Association Task Force on Clinical Practice Guidelines. </w:t>
+        <w:t xml:space="preserve"> 2016 ACC/AHA Guideline Focused Update on Duration of Dual Antiplatelet Therapy in Patients With Coronary Artery Disease: A Report of the American College of Cardiology/American Heart Association Task Force on Clinical Practice Guidelines. </w:t>
       </w:r>
       <w:r>
         <w:rPr>
@@ -26066,7 +26080,7 @@
     </w:p>
     <w:p>
       <w:pPr>
-        <w:pStyle w:val="Bibliography"/>
+        <w:pStyle w:val="ac"/>
         <w:rPr>
           <w:rFonts w:ascii="Calibri" w:cs="Calibri"/>
         </w:rPr>
@@ -26129,7 +26143,7 @@
     </w:p>
     <w:p>
       <w:pPr>
-        <w:pStyle w:val="Bibliography"/>
+        <w:pStyle w:val="ac"/>
         <w:rPr>
           <w:rFonts w:ascii="Calibri" w:cs="Calibri"/>
         </w:rPr>
@@ -26192,7 +26206,7 @@
     </w:p>
     <w:p>
       <w:pPr>
-        <w:pStyle w:val="Bibliography"/>
+        <w:pStyle w:val="ac"/>
         <w:rPr>
           <w:rFonts w:ascii="Calibri" w:cs="Calibri"/>
         </w:rPr>
@@ -26255,7 +26269,7 @@
     </w:p>
     <w:p>
       <w:pPr>
-        <w:pStyle w:val="Bibliography"/>
+        <w:pStyle w:val="ac"/>
         <w:rPr>
           <w:rFonts w:ascii="Calibri" w:cs="Calibri"/>
         </w:rPr>
@@ -26304,7 +26318,7 @@
     </w:p>
     <w:p>
       <w:pPr>
-        <w:pStyle w:val="Bibliography"/>
+        <w:pStyle w:val="ac"/>
         <w:rPr>
           <w:rFonts w:ascii="Calibri" w:cs="Calibri"/>
         </w:rPr>
@@ -26353,7 +26367,7 @@
     </w:p>
     <w:p>
       <w:pPr>
-        <w:pStyle w:val="Bibliography"/>
+        <w:pStyle w:val="ac"/>
         <w:rPr>
           <w:rFonts w:ascii="Calibri" w:cs="Calibri"/>
         </w:rPr>
@@ -26416,7 +26430,7 @@
     </w:p>
     <w:p>
       <w:pPr>
-        <w:pStyle w:val="Bibliography"/>
+        <w:pStyle w:val="ac"/>
         <w:rPr>
           <w:rFonts w:ascii="Calibri" w:cs="Calibri"/>
         </w:rPr>
@@ -26425,6 +26439,7 @@
         <w:rPr>
           <w:rFonts w:ascii="Calibri" w:cs="Calibri"/>
         </w:rPr>
+        <w:lastRenderedPageBreak/>
         <w:t>8.</w:t>
       </w:r>
       <w:r>
@@ -26479,7 +26494,7 @@
     </w:p>
     <w:p>
       <w:pPr>
-        <w:pStyle w:val="Bibliography"/>
+        <w:pStyle w:val="ac"/>
         <w:rPr>
           <w:rFonts w:ascii="Calibri" w:cs="Calibri"/>
         </w:rPr>
@@ -26542,7 +26557,7 @@
     </w:p>
     <w:p>
       <w:pPr>
-        <w:pStyle w:val="Bibliography"/>
+        <w:pStyle w:val="ac"/>
         <w:rPr>
           <w:rFonts w:ascii="Calibri" w:cs="Calibri"/>
         </w:rPr>
@@ -26551,7 +26566,6 @@
         <w:rPr>
           <w:rFonts w:ascii="Calibri" w:cs="Calibri"/>
         </w:rPr>
-        <w:lastRenderedPageBreak/>
         <w:t>10.</w:t>
       </w:r>
       <w:r>
@@ -26606,7 +26620,7 @@
     </w:p>
     <w:p>
       <w:pPr>
-        <w:pStyle w:val="Bibliography"/>
+        <w:pStyle w:val="ac"/>
         <w:rPr>
           <w:rFonts w:ascii="Calibri" w:cs="Calibri"/>
         </w:rPr>
@@ -26655,7 +26669,7 @@
     </w:p>
     <w:p>
       <w:pPr>
-        <w:pStyle w:val="Bibliography"/>
+        <w:pStyle w:val="ac"/>
         <w:rPr>
           <w:rFonts w:ascii="Calibri" w:cs="Calibri"/>
         </w:rPr>
@@ -26704,7 +26718,7 @@
     </w:p>
     <w:p>
       <w:pPr>
-        <w:pStyle w:val="Bibliography"/>
+        <w:pStyle w:val="ac"/>
         <w:rPr>
           <w:rFonts w:ascii="Calibri" w:cs="Calibri"/>
         </w:rPr>
@@ -26713,14 +26727,26 @@
         <w:rPr>
           <w:rFonts w:ascii="Calibri" w:cs="Calibri"/>
         </w:rPr>
-        <w:t>13.</w:t>
+        <w:t>1</w:t>
       </w:r>
       <w:r>
         <w:rPr>
           <w:rFonts w:ascii="Calibri" w:cs="Calibri"/>
         </w:rPr>
+        <w:t>3</w:t>
+      </w:r>
+      <w:r>
+        <w:rPr>
+          <w:rFonts w:ascii="Calibri" w:cs="Calibri"/>
+        </w:rPr>
+        <w:t>.</w:t>
+      </w:r>
+      <w:r>
+        <w:rPr>
+          <w:rFonts w:ascii="Calibri" w:cs="Calibri"/>
+        </w:rPr>
         <w:tab/>
-        <w:t xml:space="preserve">Rassen, J. A. </w:t>
+        <w:t xml:space="preserve">D’Ascenzo, F. </w:t>
       </w:r>
       <w:r>
         <w:rPr>
@@ -26734,7 +26760,7 @@
         <w:rPr>
           <w:rFonts w:ascii="Calibri" w:cs="Calibri"/>
         </w:rPr>
-        <w:t xml:space="preserve"> One-to-many propensity score matching in cohort studies. </w:t>
+        <w:t xml:space="preserve"> Incidence and predictors of bleeding in ACS patients treated with PCI and prasugrel or ticagrelor: An analysis from the RENAMI registry. </w:t>
       </w:r>
       <w:r>
         <w:rPr>
@@ -26742,7 +26768,7 @@
           <w:i/>
           <w:iCs/>
         </w:rPr>
-        <w:t>Pharmacoepidemiol. Drug Saf.</w:t>
+        <w:t>Int. J. Cardiol.</w:t>
       </w:r>
       <w:r>
         <w:rPr>
@@ -26756,18 +26782,18 @@
           <w:b/>
           <w:bCs/>
         </w:rPr>
-        <w:t>21</w:t>
+        <w:t>273</w:t>
       </w:r>
       <w:r>
         <w:rPr>
           <w:rFonts w:ascii="Calibri" w:cs="Calibri"/>
         </w:rPr>
-        <w:t>, 69–80 (2012).</w:t>
+        <w:t>, 29–33 (2018).</w:t>
       </w:r>
     </w:p>
     <w:p>
       <w:pPr>
-        <w:pStyle w:val="Bibliography"/>
+        <w:pStyle w:val="ac"/>
         <w:rPr>
           <w:rFonts w:ascii="Calibri" w:cs="Calibri"/>
         </w:rPr>
@@ -26776,14 +26802,26 @@
         <w:rPr>
           <w:rFonts w:ascii="Calibri" w:cs="Calibri"/>
         </w:rPr>
-        <w:t>14.</w:t>
+        <w:t>1</w:t>
       </w:r>
       <w:r>
         <w:rPr>
           <w:rFonts w:ascii="Calibri" w:cs="Calibri"/>
         </w:rPr>
+        <w:t>4</w:t>
+      </w:r>
+      <w:r>
+        <w:rPr>
+          <w:rFonts w:ascii="Calibri" w:cs="Calibri"/>
+        </w:rPr>
+        <w:t>.</w:t>
+      </w:r>
+      <w:r>
+        <w:rPr>
+          <w:rFonts w:ascii="Calibri" w:cs="Calibri"/>
+        </w:rPr>
         <w:tab/>
-        <w:t xml:space="preserve">D’Ascenzo, F. </w:t>
+        <w:t xml:space="preserve">Mak, K.-H. </w:t>
       </w:r>
       <w:r>
         <w:rPr>
@@ -26797,7 +26835,7 @@
         <w:rPr>
           <w:rFonts w:ascii="Calibri" w:cs="Calibri"/>
         </w:rPr>
-        <w:t xml:space="preserve"> Incidence and predictors of bleeding in ACS patients treated with PCI and prasugrel or ticagrelor: An analysis from the RENAMI registry. </w:t>
+        <w:t xml:space="preserve"> Ethnic variation in adverse cardiovascular outcomes and bleeding complications in the Clopidogrel for High Atherothrombotic Risk and Ischemic Stabilization, Management, and Avoidance (CHARISMA) study. </w:t>
       </w:r>
       <w:r>
         <w:rPr>
@@ -26805,7 +26843,7 @@
           <w:i/>
           <w:iCs/>
         </w:rPr>
-        <w:t>Int. J. Cardiol.</w:t>
+        <w:t>Am. Heart J.</w:t>
       </w:r>
       <w:r>
         <w:rPr>
@@ -26819,18 +26857,18 @@
           <w:b/>
           <w:bCs/>
         </w:rPr>
-        <w:t>273</w:t>
+        <w:t>157</w:t>
       </w:r>
       <w:r>
         <w:rPr>
           <w:rFonts w:ascii="Calibri" w:cs="Calibri"/>
         </w:rPr>
-        <w:t>, 29–33 (2018).</w:t>
+        <w:t>, 658–665 (2009).</w:t>
       </w:r>
     </w:p>
     <w:p>
       <w:pPr>
-        <w:pStyle w:val="Bibliography"/>
+        <w:pStyle w:val="ac"/>
         <w:rPr>
           <w:rFonts w:ascii="Calibri" w:cs="Calibri"/>
         </w:rPr>
@@ -26839,14 +26877,26 @@
         <w:rPr>
           <w:rFonts w:ascii="Calibri" w:cs="Calibri"/>
         </w:rPr>
-        <w:t>15.</w:t>
+        <w:t>1</w:t>
       </w:r>
       <w:r>
         <w:rPr>
           <w:rFonts w:ascii="Calibri" w:cs="Calibri"/>
         </w:rPr>
+        <w:t>5</w:t>
+      </w:r>
+      <w:r>
+        <w:rPr>
+          <w:rFonts w:ascii="Calibri" w:cs="Calibri"/>
+        </w:rPr>
+        <w:t>.</w:t>
+      </w:r>
+      <w:r>
+        <w:rPr>
+          <w:rFonts w:ascii="Calibri" w:cs="Calibri"/>
+        </w:rPr>
         <w:tab/>
-        <w:t xml:space="preserve">Mak, K.-H. </w:t>
+        <w:t xml:space="preserve">Schuemie, M. J., Ryan, P. B., DuMouchel, W., Suchard, M. A. &amp; Madigan, D. Interpreting observational studies: why empirical calibration is needed to correct p-values. </w:t>
       </w:r>
       <w:r>
         <w:rPr>
@@ -26854,21 +26904,7 @@
           <w:i/>
           <w:iCs/>
         </w:rPr>
-        <w:t>et al.</w:t>
-      </w:r>
-      <w:r>
-        <w:rPr>
-          <w:rFonts w:ascii="Calibri" w:cs="Calibri"/>
-        </w:rPr>
-        <w:t xml:space="preserve"> Ethnic variation in adverse cardiovascular outcomes and bleeding complications in the Clopidogrel for High Atherothrombotic Risk and Ischemic Stabilization, Management, and Avoidance (CHARISMA) study. </w:t>
-      </w:r>
-      <w:r>
-        <w:rPr>
-          <w:rFonts w:ascii="Calibri" w:cs="Calibri"/>
-          <w:i/>
-          <w:iCs/>
-        </w:rPr>
-        <w:t>Am. Heart J.</w:t>
+        <w:t>Stat. Med.</w:t>
       </w:r>
       <w:r>
         <w:rPr>
@@ -26882,72 +26918,23 @@
           <w:b/>
           <w:bCs/>
         </w:rPr>
-        <w:t>157</w:t>
+        <w:t>33</w:t>
       </w:r>
       <w:r>
         <w:rPr>
           <w:rFonts w:ascii="Calibri" w:cs="Calibri"/>
         </w:rPr>
-        <w:t>, 658–665 (2009).</w:t>
+        <w:t>, 209–218 (2014).</w:t>
       </w:r>
     </w:p>
     <w:p>
       <w:pPr>
-        <w:pStyle w:val="Bibliography"/>
-        <w:rPr>
-          <w:rFonts w:ascii="Calibri" w:cs="Calibri"/>
-        </w:rPr>
-      </w:pPr>
-      <w:r>
-        <w:rPr>
-          <w:rFonts w:ascii="Calibri" w:cs="Calibri"/>
-        </w:rPr>
-        <w:t>16.</w:t>
-      </w:r>
-      <w:r>
-        <w:rPr>
-          <w:rFonts w:ascii="Calibri" w:cs="Calibri"/>
-        </w:rPr>
-        <w:tab/>
-        <w:t xml:space="preserve">Schuemie, M. J., Ryan, P. B., DuMouchel, W., Suchard, M. A. &amp; Madigan, D. Interpreting observational studies: why empirical calibration is needed to correct p-values. </w:t>
-      </w:r>
-      <w:r>
-        <w:rPr>
-          <w:rFonts w:ascii="Calibri" w:cs="Calibri"/>
-          <w:i/>
-          <w:iCs/>
-        </w:rPr>
-        <w:t>Stat. Med.</w:t>
-      </w:r>
-      <w:r>
-        <w:rPr>
-          <w:rFonts w:ascii="Calibri" w:cs="Calibri"/>
-        </w:rPr>
-        <w:t xml:space="preserve"> </w:t>
-      </w:r>
-      <w:r>
-        <w:rPr>
-          <w:rFonts w:ascii="Calibri" w:cs="Calibri"/>
-          <w:b/>
-          <w:bCs/>
-        </w:rPr>
-        <w:t>33</w:t>
-      </w:r>
-      <w:r>
-        <w:rPr>
-          <w:rFonts w:ascii="Calibri" w:cs="Calibri"/>
-        </w:rPr>
-        <w:t>, 209–218 (2014).</w:t>
-      </w:r>
+        <w:spacing w:line="360" w:lineRule="auto"/>
+      </w:pPr>
     </w:p>
     <w:p>
       <w:pPr>
-        <w:spacing w:line="360" w:lineRule="auto"/>
-      </w:pPr>
-    </w:p>
-    <w:p>
-      <w:pPr>
-        <w:pStyle w:val="Heading1"/>
+        <w:pStyle w:val="1"/>
       </w:pPr>
       <w:r>
         <w:br w:type="column"/>
@@ -45562,7 +45549,7 @@
 <w:ftr xmlns:wpc="http://schemas.microsoft.com/office/word/2010/wordprocessingCanvas" xmlns:cx="http://schemas.microsoft.com/office/drawing/2014/chartex" xmlns:cx1="http://schemas.microsoft.com/office/drawing/2015/9/8/chartex" xmlns:cx2="http://schemas.microsoft.com/office/drawing/2015/10/21/chartex" xmlns:cx3="http://schemas.microsoft.com/office/drawing/2016/5/9/chartex" xmlns:cx4="http://schemas.microsoft.com/office/drawing/2016/5/10/chartex" xmlns:cx5="http://schemas.microsoft.com/office/drawing/2016/5/11/chartex" xmlns:cx6="http://schemas.microsoft.com/office/drawing/2016/5/12/chartex" xmlns:cx7="http://schemas.microsoft.com/office/drawing/2016/5/13/chartex" xmlns:cx8="http://schemas.microsoft.com/office/drawing/2016/5/14/chartex" xmlns:mc="http://schemas.openxmlformats.org/markup-compatibility/2006" xmlns:aink="http://schemas.microsoft.com/office/drawing/2016/ink" xmlns:am3d="http://schemas.microsoft.com/office/drawing/2017/model3d" xmlns:o="urn:schemas-microsoft-com:office:office" xmlns:r="http://schemas.openxmlformats.org/officeDocument/2006/relationships" xmlns:m="http://schemas.openxmlformats.org/officeDocument/2006/math" xmlns:v="urn:schemas-microsoft-com:vml" xmlns:wp14="http://schemas.microsoft.com/office/word/2010/wordprocessingDrawing" xmlns:wp="http://schemas.openxmlformats.org/drawingml/2006/wordprocessingDrawing" xmlns:w10="urn:schemas-microsoft-com:office:word" xmlns:w="http://schemas.openxmlformats.org/wordprocessingml/2006/main" xmlns:w14="http://schemas.microsoft.com/office/word/2010/wordml" xmlns:w15="http://schemas.microsoft.com/office/word/2012/wordml" xmlns:w16cid="http://schemas.microsoft.com/office/word/2016/wordml/cid" xmlns:w16se="http://schemas.microsoft.com/office/word/2015/wordml/symex" xmlns:wpg="http://schemas.microsoft.com/office/word/2010/wordprocessingGroup" xmlns:wpi="http://schemas.microsoft.com/office/word/2010/wordprocessingInk" xmlns:wne="http://schemas.microsoft.com/office/word/2006/wordml" xmlns:wps="http://schemas.microsoft.com/office/word/2010/wordprocessingShape" mc:Ignorable="w14 w15 w16se w16cid wp14">
   <w:p>
     <w:pPr>
-      <w:pStyle w:val="Footer"/>
+      <w:pStyle w:val="a5"/>
     </w:pPr>
     <w:r>
       <w:t>OHDSI Population-Level Estimation Protocol</w:t>
@@ -45627,7 +45614,7 @@
 <w:hdr xmlns:wpc="http://schemas.microsoft.com/office/word/2010/wordprocessingCanvas" xmlns:cx="http://schemas.microsoft.com/office/drawing/2014/chartex" xmlns:cx1="http://schemas.microsoft.com/office/drawing/2015/9/8/chartex" xmlns:cx2="http://schemas.microsoft.com/office/drawing/2015/10/21/chartex" xmlns:cx3="http://schemas.microsoft.com/office/drawing/2016/5/9/chartex" xmlns:cx4="http://schemas.microsoft.com/office/drawing/2016/5/10/chartex" xmlns:cx5="http://schemas.microsoft.com/office/drawing/2016/5/11/chartex" xmlns:cx6="http://schemas.microsoft.com/office/drawing/2016/5/12/chartex" xmlns:cx7="http://schemas.microsoft.com/office/drawing/2016/5/13/chartex" xmlns:cx8="http://schemas.microsoft.com/office/drawing/2016/5/14/chartex" xmlns:mc="http://schemas.openxmlformats.org/markup-compatibility/2006" xmlns:aink="http://schemas.microsoft.com/office/drawing/2016/ink" xmlns:am3d="http://schemas.microsoft.com/office/drawing/2017/model3d" xmlns:o="urn:schemas-microsoft-com:office:office" xmlns:r="http://schemas.openxmlformats.org/officeDocument/2006/relationships" xmlns:m="http://schemas.openxmlformats.org/officeDocument/2006/math" xmlns:v="urn:schemas-microsoft-com:vml" xmlns:wp14="http://schemas.microsoft.com/office/word/2010/wordprocessingDrawing" xmlns:wp="http://schemas.openxmlformats.org/drawingml/2006/wordprocessingDrawing" xmlns:w10="urn:schemas-microsoft-com:office:word" xmlns:w="http://schemas.openxmlformats.org/wordprocessingml/2006/main" xmlns:w14="http://schemas.microsoft.com/office/word/2010/wordml" xmlns:w15="http://schemas.microsoft.com/office/word/2012/wordml" xmlns:w16cid="http://schemas.microsoft.com/office/word/2016/wordml/cid" xmlns:w16se="http://schemas.microsoft.com/office/word/2015/wordml/symex" xmlns:wpg="http://schemas.microsoft.com/office/word/2010/wordprocessingGroup" xmlns:wpi="http://schemas.microsoft.com/office/word/2010/wordprocessingInk" xmlns:wne="http://schemas.microsoft.com/office/word/2006/wordml" xmlns:wps="http://schemas.microsoft.com/office/word/2010/wordprocessingShape" mc:Ignorable="w14 w15 w16se w16cid wp14">
   <w:p>
     <w:pPr>
-      <w:pStyle w:val="Header"/>
+      <w:pStyle w:val="a4"/>
     </w:pPr>
     <w:r>
       <w:rPr>
@@ -47385,7 +47372,7 @@
     <w:lvl w:ilvl="0">
       <w:start w:val="1"/>
       <w:numFmt w:val="decimal"/>
-      <w:pStyle w:val="Heading1"/>
+      <w:pStyle w:val="1"/>
       <w:lvlText w:val="%1"/>
       <w:lvlJc w:val="left"/>
       <w:pPr>
@@ -47395,7 +47382,7 @@
     <w:lvl w:ilvl="1">
       <w:start w:val="1"/>
       <w:numFmt w:val="decimal"/>
-      <w:pStyle w:val="Heading2"/>
+      <w:pStyle w:val="2"/>
       <w:lvlText w:val="%1.%2"/>
       <w:lvlJc w:val="left"/>
       <w:pPr>
@@ -47405,7 +47392,7 @@
     <w:lvl w:ilvl="2">
       <w:start w:val="1"/>
       <w:numFmt w:val="decimal"/>
-      <w:pStyle w:val="Heading3"/>
+      <w:pStyle w:val="3"/>
       <w:lvlText w:val="%1.%2.%3"/>
       <w:lvlJc w:val="left"/>
       <w:pPr>
@@ -47415,7 +47402,7 @@
     <w:lvl w:ilvl="3">
       <w:start w:val="1"/>
       <w:numFmt w:val="decimal"/>
-      <w:pStyle w:val="Heading4"/>
+      <w:pStyle w:val="4"/>
       <w:lvlText w:val="%1.%2.%3.%4"/>
       <w:lvlJc w:val="left"/>
       <w:pPr>
@@ -47425,7 +47412,7 @@
     <w:lvl w:ilvl="4">
       <w:start w:val="1"/>
       <w:numFmt w:val="decimal"/>
-      <w:pStyle w:val="Heading5"/>
+      <w:pStyle w:val="5"/>
       <w:lvlText w:val="%1.%2.%3.%4.%5"/>
       <w:lvlJc w:val="left"/>
       <w:pPr>
@@ -47435,7 +47422,7 @@
     <w:lvl w:ilvl="5">
       <w:start w:val="1"/>
       <w:numFmt w:val="decimal"/>
-      <w:pStyle w:val="Heading6"/>
+      <w:pStyle w:val="6"/>
       <w:lvlText w:val="%1.%2.%3.%4.%5.%6"/>
       <w:lvlJc w:val="left"/>
       <w:pPr>
@@ -47445,7 +47432,7 @@
     <w:lvl w:ilvl="6">
       <w:start w:val="1"/>
       <w:numFmt w:val="decimal"/>
-      <w:pStyle w:val="Heading7"/>
+      <w:pStyle w:val="7"/>
       <w:lvlText w:val="%1.%2.%3.%4.%5.%6.%7"/>
       <w:lvlJc w:val="left"/>
       <w:pPr>
@@ -47455,7 +47442,7 @@
     <w:lvl w:ilvl="7">
       <w:start w:val="1"/>
       <w:numFmt w:val="decimal"/>
-      <w:pStyle w:val="Heading8"/>
+      <w:pStyle w:val="8"/>
       <w:lvlText w:val="%1.%2.%3.%4.%5.%6.%7.%8"/>
       <w:lvlJc w:val="left"/>
       <w:pPr>
@@ -47465,7 +47452,7 @@
     <w:lvl w:ilvl="8">
       <w:start w:val="1"/>
       <w:numFmt w:val="decimal"/>
-      <w:pStyle w:val="Heading9"/>
+      <w:pStyle w:val="9"/>
       <w:lvlText w:val="%1.%2.%3.%4.%5.%6.%7.%8.%9"/>
       <w:lvlJc w:val="left"/>
       <w:pPr>
@@ -49959,7 +49946,7 @@
       </w:pPr>
     </w:pPrDefault>
   </w:docDefaults>
-  <w:latentStyles w:defLockedState="0" w:defUIPriority="99" w:defSemiHidden="0" w:defUnhideWhenUsed="0" w:defQFormat="0" w:count="376">
+  <w:latentStyles w:defLockedState="0" w:defUIPriority="99" w:defSemiHidden="0" w:defUnhideWhenUsed="0" w:defQFormat="0" w:count="377">
     <w:lsdException w:name="Normal" w:uiPriority="0" w:qFormat="1"/>
     <w:lsdException w:name="heading 1" w:uiPriority="9" w:qFormat="1"/>
     <w:lsdException w:name="heading 2" w:semiHidden="1" w:uiPriority="9" w:unhideWhenUsed="1" w:qFormat="1"/>
@@ -50336,17 +50323,18 @@
     <w:lsdException w:name="Hashtag" w:semiHidden="1" w:unhideWhenUsed="1"/>
     <w:lsdException w:name="Unresolved Mention" w:semiHidden="1" w:unhideWhenUsed="1"/>
     <w:lsdException w:name="Smart Link" w:semiHidden="1" w:unhideWhenUsed="1"/>
+    <w:lsdException w:name="Smart Link Error" w:semiHidden="1" w:unhideWhenUsed="1"/>
   </w:latentStyles>
-  <w:style w:type="paragraph" w:default="1" w:styleId="Normal">
+  <w:style w:type="paragraph" w:default="1" w:styleId="a">
     <w:name w:val="Normal"/>
     <w:qFormat/>
     <w:rsid w:val="00BD4B6B"/>
   </w:style>
-  <w:style w:type="paragraph" w:styleId="Heading1">
+  <w:style w:type="paragraph" w:styleId="1">
     <w:name w:val="heading 1"/>
-    <w:basedOn w:val="Normal"/>
-    <w:next w:val="Normal"/>
-    <w:link w:val="Heading1Char"/>
+    <w:basedOn w:val="a"/>
+    <w:next w:val="a"/>
+    <w:link w:val="1Char"/>
     <w:uiPriority w:val="9"/>
     <w:qFormat/>
     <w:rsid w:val="00C84B89"/>
@@ -50368,11 +50356,11 @@
       <w:szCs w:val="28"/>
     </w:rPr>
   </w:style>
-  <w:style w:type="paragraph" w:styleId="Heading2">
+  <w:style w:type="paragraph" w:styleId="2">
     <w:name w:val="heading 2"/>
-    <w:basedOn w:val="Normal"/>
-    <w:next w:val="Normal"/>
-    <w:link w:val="Heading2Char"/>
+    <w:basedOn w:val="a"/>
+    <w:next w:val="a"/>
+    <w:link w:val="2Char"/>
     <w:uiPriority w:val="9"/>
     <w:unhideWhenUsed/>
     <w:qFormat/>
@@ -50396,11 +50384,11 @@
       <w:szCs w:val="26"/>
     </w:rPr>
   </w:style>
-  <w:style w:type="paragraph" w:styleId="Heading3">
+  <w:style w:type="paragraph" w:styleId="3">
     <w:name w:val="heading 3"/>
-    <w:basedOn w:val="Normal"/>
-    <w:next w:val="Normal"/>
-    <w:link w:val="Heading3Char"/>
+    <w:basedOn w:val="a"/>
+    <w:next w:val="a"/>
+    <w:link w:val="3Char"/>
     <w:uiPriority w:val="9"/>
     <w:unhideWhenUsed/>
     <w:qFormat/>
@@ -50422,11 +50410,11 @@
       <w:color w:val="4F81BD" w:themeColor="accent1"/>
     </w:rPr>
   </w:style>
-  <w:style w:type="paragraph" w:styleId="Heading4">
+  <w:style w:type="paragraph" w:styleId="4">
     <w:name w:val="heading 4"/>
-    <w:basedOn w:val="Normal"/>
-    <w:next w:val="Normal"/>
-    <w:link w:val="Heading4Char"/>
+    <w:basedOn w:val="a"/>
+    <w:next w:val="a"/>
+    <w:link w:val="4Char"/>
     <w:uiPriority w:val="9"/>
     <w:unhideWhenUsed/>
     <w:qFormat/>
@@ -50450,11 +50438,11 @@
       <w:color w:val="4F81BD" w:themeColor="accent1"/>
     </w:rPr>
   </w:style>
-  <w:style w:type="paragraph" w:styleId="Heading5">
+  <w:style w:type="paragraph" w:styleId="5">
     <w:name w:val="heading 5"/>
-    <w:basedOn w:val="Normal"/>
-    <w:next w:val="Normal"/>
-    <w:link w:val="Heading5Char"/>
+    <w:basedOn w:val="a"/>
+    <w:next w:val="a"/>
+    <w:link w:val="5Char"/>
     <w:uiPriority w:val="9"/>
     <w:semiHidden/>
     <w:unhideWhenUsed/>
@@ -50475,11 +50463,11 @@
       <w:color w:val="243F60" w:themeColor="accent1" w:themeShade="7F"/>
     </w:rPr>
   </w:style>
-  <w:style w:type="paragraph" w:styleId="Heading6">
+  <w:style w:type="paragraph" w:styleId="6">
     <w:name w:val="heading 6"/>
-    <w:basedOn w:val="Normal"/>
-    <w:next w:val="Normal"/>
-    <w:link w:val="Heading6Char"/>
+    <w:basedOn w:val="a"/>
+    <w:next w:val="a"/>
+    <w:link w:val="6Char"/>
     <w:uiPriority w:val="9"/>
     <w:semiHidden/>
     <w:unhideWhenUsed/>
@@ -50502,11 +50490,11 @@
       <w:color w:val="243F60" w:themeColor="accent1" w:themeShade="7F"/>
     </w:rPr>
   </w:style>
-  <w:style w:type="paragraph" w:styleId="Heading7">
+  <w:style w:type="paragraph" w:styleId="7">
     <w:name w:val="heading 7"/>
-    <w:basedOn w:val="Normal"/>
-    <w:next w:val="Normal"/>
-    <w:link w:val="Heading7Char"/>
+    <w:basedOn w:val="a"/>
+    <w:next w:val="a"/>
+    <w:link w:val="7Char"/>
     <w:uiPriority w:val="9"/>
     <w:semiHidden/>
     <w:unhideWhenUsed/>
@@ -50529,11 +50517,11 @@
       <w:color w:val="404040" w:themeColor="text1" w:themeTint="BF"/>
     </w:rPr>
   </w:style>
-  <w:style w:type="paragraph" w:styleId="Heading8">
+  <w:style w:type="paragraph" w:styleId="8">
     <w:name w:val="heading 8"/>
-    <w:basedOn w:val="Normal"/>
-    <w:next w:val="Normal"/>
-    <w:link w:val="Heading8Char"/>
+    <w:basedOn w:val="a"/>
+    <w:next w:val="a"/>
+    <w:link w:val="8Char"/>
     <w:uiPriority w:val="9"/>
     <w:semiHidden/>
     <w:unhideWhenUsed/>
@@ -50556,11 +50544,11 @@
       <w:szCs w:val="20"/>
     </w:rPr>
   </w:style>
-  <w:style w:type="paragraph" w:styleId="Heading9">
+  <w:style w:type="paragraph" w:styleId="9">
     <w:name w:val="heading 9"/>
-    <w:basedOn w:val="Normal"/>
-    <w:next w:val="Normal"/>
-    <w:link w:val="Heading9Char"/>
+    <w:basedOn w:val="a"/>
+    <w:next w:val="a"/>
+    <w:link w:val="9Char"/>
     <w:uiPriority w:val="9"/>
     <w:semiHidden/>
     <w:unhideWhenUsed/>
@@ -50585,13 +50573,13 @@
       <w:szCs w:val="20"/>
     </w:rPr>
   </w:style>
-  <w:style w:type="character" w:default="1" w:styleId="DefaultParagraphFont">
+  <w:style w:type="character" w:default="1" w:styleId="a0">
     <w:name w:val="Default Paragraph Font"/>
     <w:uiPriority w:val="1"/>
     <w:semiHidden/>
     <w:unhideWhenUsed/>
   </w:style>
-  <w:style w:type="table" w:default="1" w:styleId="TableNormal">
+  <w:style w:type="table" w:default="1" w:styleId="a1">
     <w:name w:val="Normal Table"/>
     <w:uiPriority w:val="99"/>
     <w:semiHidden/>
@@ -50606,16 +50594,16 @@
       </w:tblCellMar>
     </w:tblPr>
   </w:style>
-  <w:style w:type="numbering" w:default="1" w:styleId="NoList">
+  <w:style w:type="numbering" w:default="1" w:styleId="a2">
     <w:name w:val="No List"/>
     <w:uiPriority w:val="99"/>
     <w:semiHidden/>
     <w:unhideWhenUsed/>
   </w:style>
-  <w:style w:type="character" w:customStyle="1" w:styleId="Heading1Char">
-    <w:name w:val="Heading 1 Char"/>
-    <w:basedOn w:val="DefaultParagraphFont"/>
-    <w:link w:val="Heading1"/>
+  <w:style w:type="character" w:customStyle="1" w:styleId="1Char">
+    <w:name w:val="제목 1 Char"/>
+    <w:basedOn w:val="a0"/>
+    <w:link w:val="1"/>
     <w:uiPriority w:val="9"/>
     <w:rsid w:val="00C84B89"/>
     <w:rPr>
@@ -50627,9 +50615,9 @@
       <w:szCs w:val="28"/>
     </w:rPr>
   </w:style>
-  <w:style w:type="character" w:styleId="Hyperlink">
+  <w:style w:type="character" w:styleId="a3">
     <w:name w:val="Hyperlink"/>
-    <w:basedOn w:val="DefaultParagraphFont"/>
+    <w:basedOn w:val="a0"/>
     <w:uiPriority w:val="99"/>
     <w:unhideWhenUsed/>
     <w:rsid w:val="0074593E"/>
@@ -50638,10 +50626,10 @@
       <w:u w:val="single"/>
     </w:rPr>
   </w:style>
-  <w:style w:type="paragraph" w:styleId="Header">
+  <w:style w:type="paragraph" w:styleId="a4">
     <w:name w:val="header"/>
-    <w:basedOn w:val="Normal"/>
-    <w:link w:val="HeaderChar"/>
+    <w:basedOn w:val="a"/>
+    <w:link w:val="Char"/>
     <w:uiPriority w:val="99"/>
     <w:unhideWhenUsed/>
     <w:rsid w:val="0074593E"/>
@@ -50653,17 +50641,17 @@
       <w:spacing w:after="0" w:line="240" w:lineRule="auto"/>
     </w:pPr>
   </w:style>
-  <w:style w:type="character" w:customStyle="1" w:styleId="HeaderChar">
-    <w:name w:val="Header Char"/>
-    <w:basedOn w:val="DefaultParagraphFont"/>
-    <w:link w:val="Header"/>
+  <w:style w:type="character" w:customStyle="1" w:styleId="Char">
+    <w:name w:val="머리글 Char"/>
+    <w:basedOn w:val="a0"/>
+    <w:link w:val="a4"/>
     <w:uiPriority w:val="99"/>
     <w:rsid w:val="0074593E"/>
   </w:style>
-  <w:style w:type="paragraph" w:styleId="Footer">
+  <w:style w:type="paragraph" w:styleId="a5">
     <w:name w:val="footer"/>
-    <w:basedOn w:val="Normal"/>
-    <w:link w:val="FooterChar"/>
+    <w:basedOn w:val="a"/>
+    <w:link w:val="Char0"/>
     <w:uiPriority w:val="99"/>
     <w:unhideWhenUsed/>
     <w:rsid w:val="0074593E"/>
@@ -50675,17 +50663,17 @@
       <w:spacing w:after="0" w:line="240" w:lineRule="auto"/>
     </w:pPr>
   </w:style>
-  <w:style w:type="character" w:customStyle="1" w:styleId="FooterChar">
-    <w:name w:val="Footer Char"/>
-    <w:basedOn w:val="DefaultParagraphFont"/>
-    <w:link w:val="Footer"/>
+  <w:style w:type="character" w:customStyle="1" w:styleId="Char0">
+    <w:name w:val="바닥글 Char"/>
+    <w:basedOn w:val="a0"/>
+    <w:link w:val="a5"/>
     <w:uiPriority w:val="99"/>
     <w:rsid w:val="0074593E"/>
   </w:style>
-  <w:style w:type="paragraph" w:styleId="BalloonText">
+  <w:style w:type="paragraph" w:styleId="a6">
     <w:name w:val="Balloon Text"/>
-    <w:basedOn w:val="Normal"/>
-    <w:link w:val="BalloonTextChar"/>
+    <w:basedOn w:val="a"/>
+    <w:link w:val="Char1"/>
     <w:uiPriority w:val="99"/>
     <w:semiHidden/>
     <w:unhideWhenUsed/>
@@ -50699,10 +50687,10 @@
       <w:szCs w:val="16"/>
     </w:rPr>
   </w:style>
-  <w:style w:type="character" w:customStyle="1" w:styleId="BalloonTextChar">
-    <w:name w:val="Balloon Text Char"/>
-    <w:basedOn w:val="DefaultParagraphFont"/>
-    <w:link w:val="BalloonText"/>
+  <w:style w:type="character" w:customStyle="1" w:styleId="Char1">
+    <w:name w:val="풍선 도움말 텍스트 Char"/>
+    <w:basedOn w:val="a0"/>
+    <w:link w:val="a6"/>
     <w:uiPriority w:val="99"/>
     <w:semiHidden/>
     <w:rsid w:val="0074593E"/>
@@ -50712,10 +50700,10 @@
       <w:szCs w:val="16"/>
     </w:rPr>
   </w:style>
-  <w:style w:type="paragraph" w:styleId="TOCHeading">
+  <w:style w:type="paragraph" w:styleId="TOC">
     <w:name w:val="TOC Heading"/>
-    <w:basedOn w:val="Heading1"/>
-    <w:next w:val="Normal"/>
+    <w:basedOn w:val="1"/>
+    <w:next w:val="a"/>
     <w:uiPriority w:val="39"/>
     <w:unhideWhenUsed/>
     <w:qFormat/>
@@ -50727,10 +50715,10 @@
       <w:lang w:eastAsia="ja-JP"/>
     </w:rPr>
   </w:style>
-  <w:style w:type="paragraph" w:styleId="TOC1">
+  <w:style w:type="paragraph" w:styleId="10">
     <w:name w:val="toc 1"/>
-    <w:basedOn w:val="Normal"/>
-    <w:next w:val="Normal"/>
+    <w:basedOn w:val="a"/>
+    <w:next w:val="a"/>
     <w:autoRedefine/>
     <w:uiPriority w:val="39"/>
     <w:unhideWhenUsed/>
@@ -50739,11 +50727,11 @@
       <w:spacing w:after="100"/>
     </w:pPr>
   </w:style>
-  <w:style w:type="paragraph" w:styleId="Title">
+  <w:style w:type="paragraph" w:styleId="a7">
     <w:name w:val="Title"/>
-    <w:basedOn w:val="Normal"/>
-    <w:next w:val="Normal"/>
-    <w:link w:val="TitleChar"/>
+    <w:basedOn w:val="a"/>
+    <w:next w:val="a"/>
+    <w:link w:val="Char2"/>
     <w:uiPriority w:val="10"/>
     <w:qFormat/>
     <w:rsid w:val="00554190"/>
@@ -50763,10 +50751,10 @@
       <w:szCs w:val="52"/>
     </w:rPr>
   </w:style>
-  <w:style w:type="character" w:customStyle="1" w:styleId="TitleChar">
-    <w:name w:val="Title Char"/>
-    <w:basedOn w:val="DefaultParagraphFont"/>
-    <w:link w:val="Title"/>
+  <w:style w:type="character" w:customStyle="1" w:styleId="Char2">
+    <w:name w:val="제목 Char"/>
+    <w:basedOn w:val="a0"/>
+    <w:link w:val="a7"/>
     <w:uiPriority w:val="10"/>
     <w:rsid w:val="00554190"/>
     <w:rPr>
@@ -50778,9 +50766,9 @@
       <w:szCs w:val="52"/>
     </w:rPr>
   </w:style>
-  <w:style w:type="paragraph" w:styleId="ListParagraph">
+  <w:style w:type="paragraph" w:styleId="a8">
     <w:name w:val="List Paragraph"/>
-    <w:basedOn w:val="Normal"/>
+    <w:basedOn w:val="a"/>
     <w:uiPriority w:val="34"/>
     <w:qFormat/>
     <w:rsid w:val="00F65DCD"/>
@@ -50789,10 +50777,10 @@
       <w:contextualSpacing/>
     </w:pPr>
   </w:style>
-  <w:style w:type="character" w:customStyle="1" w:styleId="Heading2Char">
-    <w:name w:val="Heading 2 Char"/>
-    <w:basedOn w:val="DefaultParagraphFont"/>
-    <w:link w:val="Heading2"/>
+  <w:style w:type="character" w:customStyle="1" w:styleId="2Char">
+    <w:name w:val="제목 2 Char"/>
+    <w:basedOn w:val="a0"/>
+    <w:link w:val="2"/>
     <w:uiPriority w:val="9"/>
     <w:rsid w:val="006D5E44"/>
     <w:rPr>
@@ -50804,10 +50792,10 @@
       <w:szCs w:val="26"/>
     </w:rPr>
   </w:style>
-  <w:style w:type="paragraph" w:styleId="Caption">
+  <w:style w:type="paragraph" w:styleId="a9">
     <w:name w:val="caption"/>
-    <w:basedOn w:val="Normal"/>
-    <w:next w:val="Normal"/>
+    <w:basedOn w:val="a"/>
+    <w:next w:val="a"/>
     <w:uiPriority w:val="35"/>
     <w:unhideWhenUsed/>
     <w:qFormat/>
@@ -50823,9 +50811,9 @@
       <w:szCs w:val="18"/>
     </w:rPr>
   </w:style>
-  <w:style w:type="table" w:styleId="TableGrid">
+  <w:style w:type="table" w:styleId="aa">
     <w:name w:val="Table Grid"/>
-    <w:basedOn w:val="TableNormal"/>
+    <w:basedOn w:val="a1"/>
     <w:uiPriority w:val="59"/>
     <w:rsid w:val="00BE41A2"/>
     <w:pPr>
@@ -50842,10 +50830,10 @@
       </w:tblBorders>
     </w:tblPr>
   </w:style>
-  <w:style w:type="paragraph" w:styleId="TOC2">
+  <w:style w:type="paragraph" w:styleId="20">
     <w:name w:val="toc 2"/>
-    <w:basedOn w:val="Normal"/>
-    <w:next w:val="Normal"/>
+    <w:basedOn w:val="a"/>
+    <w:next w:val="a"/>
     <w:autoRedefine/>
     <w:uiPriority w:val="39"/>
     <w:unhideWhenUsed/>
@@ -50855,10 +50843,10 @@
       <w:ind w:left="220"/>
     </w:pPr>
   </w:style>
-  <w:style w:type="character" w:customStyle="1" w:styleId="Heading3Char">
-    <w:name w:val="Heading 3 Char"/>
-    <w:basedOn w:val="DefaultParagraphFont"/>
-    <w:link w:val="Heading3"/>
+  <w:style w:type="character" w:customStyle="1" w:styleId="3Char">
+    <w:name w:val="제목 3 Char"/>
+    <w:basedOn w:val="a0"/>
+    <w:link w:val="3"/>
     <w:uiPriority w:val="9"/>
     <w:rsid w:val="00647841"/>
     <w:rPr>
@@ -50868,10 +50856,10 @@
       <w:color w:val="4F81BD" w:themeColor="accent1"/>
     </w:rPr>
   </w:style>
-  <w:style w:type="character" w:customStyle="1" w:styleId="Heading4Char">
-    <w:name w:val="Heading 4 Char"/>
-    <w:basedOn w:val="DefaultParagraphFont"/>
-    <w:link w:val="Heading4"/>
+  <w:style w:type="character" w:customStyle="1" w:styleId="4Char">
+    <w:name w:val="제목 4 Char"/>
+    <w:basedOn w:val="a0"/>
+    <w:link w:val="4"/>
     <w:uiPriority w:val="9"/>
     <w:rsid w:val="00A71A73"/>
     <w:rPr>
@@ -50883,10 +50871,10 @@
       <w:color w:val="4F81BD" w:themeColor="accent1"/>
     </w:rPr>
   </w:style>
-  <w:style w:type="character" w:customStyle="1" w:styleId="Heading5Char">
-    <w:name w:val="Heading 5 Char"/>
-    <w:basedOn w:val="DefaultParagraphFont"/>
-    <w:link w:val="Heading5"/>
+  <w:style w:type="character" w:customStyle="1" w:styleId="5Char">
+    <w:name w:val="제목 5 Char"/>
+    <w:basedOn w:val="a0"/>
+    <w:link w:val="5"/>
     <w:uiPriority w:val="9"/>
     <w:semiHidden/>
     <w:rsid w:val="00A71A73"/>
@@ -50895,10 +50883,10 @@
       <w:color w:val="243F60" w:themeColor="accent1" w:themeShade="7F"/>
     </w:rPr>
   </w:style>
-  <w:style w:type="character" w:customStyle="1" w:styleId="Heading6Char">
-    <w:name w:val="Heading 6 Char"/>
-    <w:basedOn w:val="DefaultParagraphFont"/>
-    <w:link w:val="Heading6"/>
+  <w:style w:type="character" w:customStyle="1" w:styleId="6Char">
+    <w:name w:val="제목 6 Char"/>
+    <w:basedOn w:val="a0"/>
+    <w:link w:val="6"/>
     <w:uiPriority w:val="9"/>
     <w:semiHidden/>
     <w:rsid w:val="00A71A73"/>
@@ -50909,10 +50897,10 @@
       <w:color w:val="243F60" w:themeColor="accent1" w:themeShade="7F"/>
     </w:rPr>
   </w:style>
-  <w:style w:type="character" w:customStyle="1" w:styleId="Heading7Char">
-    <w:name w:val="Heading 7 Char"/>
-    <w:basedOn w:val="DefaultParagraphFont"/>
-    <w:link w:val="Heading7"/>
+  <w:style w:type="character" w:customStyle="1" w:styleId="7Char">
+    <w:name w:val="제목 7 Char"/>
+    <w:basedOn w:val="a0"/>
+    <w:link w:val="7"/>
     <w:uiPriority w:val="9"/>
     <w:semiHidden/>
     <w:rsid w:val="00A71A73"/>
@@ -50923,10 +50911,10 @@
       <w:color w:val="404040" w:themeColor="text1" w:themeTint="BF"/>
     </w:rPr>
   </w:style>
-  <w:style w:type="character" w:customStyle="1" w:styleId="Heading8Char">
-    <w:name w:val="Heading 8 Char"/>
-    <w:basedOn w:val="DefaultParagraphFont"/>
-    <w:link w:val="Heading8"/>
+  <w:style w:type="character" w:customStyle="1" w:styleId="8Char">
+    <w:name w:val="제목 8 Char"/>
+    <w:basedOn w:val="a0"/>
+    <w:link w:val="8"/>
     <w:uiPriority w:val="9"/>
     <w:semiHidden/>
     <w:rsid w:val="00A71A73"/>
@@ -50937,10 +50925,10 @@
       <w:szCs w:val="20"/>
     </w:rPr>
   </w:style>
-  <w:style w:type="character" w:customStyle="1" w:styleId="Heading9Char">
-    <w:name w:val="Heading 9 Char"/>
-    <w:basedOn w:val="DefaultParagraphFont"/>
-    <w:link w:val="Heading9"/>
+  <w:style w:type="character" w:customStyle="1" w:styleId="9Char">
+    <w:name w:val="제목 9 Char"/>
+    <w:basedOn w:val="a0"/>
+    <w:link w:val="9"/>
     <w:uiPriority w:val="9"/>
     <w:semiHidden/>
     <w:rsid w:val="00A71A73"/>
@@ -50953,7 +50941,7 @@
       <w:szCs w:val="20"/>
     </w:rPr>
   </w:style>
-  <w:style w:type="paragraph" w:styleId="NoSpacing">
+  <w:style w:type="paragraph" w:styleId="ab">
     <w:name w:val="No Spacing"/>
     <w:uiPriority w:val="1"/>
     <w:qFormat/>
@@ -50962,10 +50950,10 @@
       <w:spacing w:after="0" w:line="240" w:lineRule="auto"/>
     </w:pPr>
   </w:style>
-  <w:style w:type="paragraph" w:styleId="TOC3">
+  <w:style w:type="paragraph" w:styleId="30">
     <w:name w:val="toc 3"/>
-    <w:basedOn w:val="Normal"/>
-    <w:next w:val="Normal"/>
+    <w:basedOn w:val="a"/>
+    <w:next w:val="a"/>
     <w:autoRedefine/>
     <w:uiPriority w:val="39"/>
     <w:unhideWhenUsed/>
@@ -50977,7 +50965,7 @@
   </w:style>
   <w:style w:type="character" w:customStyle="1" w:styleId="fontstyle01">
     <w:name w:val="fontstyle01"/>
-    <w:basedOn w:val="DefaultParagraphFont"/>
+    <w:basedOn w:val="a0"/>
     <w:rsid w:val="00A201D8"/>
     <w:rPr>
       <w:rFonts w:ascii="TimesNewRomanPSMT" w:hAnsi="TimesNewRomanPSMT" w:hint="default"/>
@@ -50992,7 +50980,7 @@
   </w:style>
   <w:style w:type="character" w:customStyle="1" w:styleId="fontstyle21">
     <w:name w:val="fontstyle21"/>
-    <w:basedOn w:val="DefaultParagraphFont"/>
+    <w:basedOn w:val="a0"/>
     <w:rsid w:val="00A201D8"/>
     <w:rPr>
       <w:rFonts w:ascii="TimesNewRomanPS-ItalicMT" w:hAnsi="TimesNewRomanPS-ItalicMT" w:hint="default"/>
@@ -51007,7 +50995,7 @@
   </w:style>
   <w:style w:type="paragraph" w:customStyle="1" w:styleId="EndNoteBibliographyTitle">
     <w:name w:val="EndNote Bibliography Title"/>
-    <w:basedOn w:val="Normal"/>
+    <w:basedOn w:val="a"/>
     <w:link w:val="EndNoteBibliographyTitleChar"/>
     <w:rsid w:val="00176A9A"/>
     <w:pPr>
@@ -51021,7 +51009,7 @@
   </w:style>
   <w:style w:type="character" w:customStyle="1" w:styleId="EndNoteBibliographyTitleChar">
     <w:name w:val="EndNote Bibliography Title Char"/>
-    <w:basedOn w:val="DefaultParagraphFont"/>
+    <w:basedOn w:val="a0"/>
     <w:link w:val="EndNoteBibliographyTitle"/>
     <w:rsid w:val="00176A9A"/>
     <w:rPr>
@@ -51031,7 +51019,7 @@
   </w:style>
   <w:style w:type="paragraph" w:customStyle="1" w:styleId="EndNoteBibliography">
     <w:name w:val="EndNote Bibliography"/>
-    <w:basedOn w:val="Normal"/>
+    <w:basedOn w:val="a"/>
     <w:link w:val="EndNoteBibliographyChar"/>
     <w:rsid w:val="00176A9A"/>
     <w:pPr>
@@ -51044,7 +51032,7 @@
   </w:style>
   <w:style w:type="character" w:customStyle="1" w:styleId="EndNoteBibliographyChar">
     <w:name w:val="EndNote Bibliography Char"/>
-    <w:basedOn w:val="DefaultParagraphFont"/>
+    <w:basedOn w:val="a0"/>
     <w:link w:val="EndNoteBibliography"/>
     <w:rsid w:val="00176A9A"/>
     <w:rPr>
@@ -51052,10 +51040,10 @@
       <w:noProof/>
     </w:rPr>
   </w:style>
-  <w:style w:type="paragraph" w:styleId="Bibliography">
+  <w:style w:type="paragraph" w:styleId="ac">
     <w:name w:val="Bibliography"/>
-    <w:basedOn w:val="Normal"/>
-    <w:next w:val="Normal"/>
+    <w:basedOn w:val="a"/>
+    <w:next w:val="a"/>
     <w:uiPriority w:val="37"/>
     <w:unhideWhenUsed/>
     <w:rsid w:val="0062771D"/>
@@ -51069,17 +51057,17 @@
   </w:style>
   <w:style w:type="character" w:customStyle="1" w:styleId="readonlyfield">
     <w:name w:val="readonlyfield"/>
-    <w:basedOn w:val="DefaultParagraphFont"/>
+    <w:basedOn w:val="a0"/>
     <w:rsid w:val="00921905"/>
   </w:style>
   <w:style w:type="character" w:customStyle="1" w:styleId="numericfield">
     <w:name w:val="numericfield"/>
-    <w:basedOn w:val="DefaultParagraphFont"/>
+    <w:basedOn w:val="a0"/>
     <w:rsid w:val="00921905"/>
   </w:style>
-  <w:style w:type="character" w:styleId="CommentReference">
+  <w:style w:type="character" w:styleId="ad">
     <w:name w:val="annotation reference"/>
-    <w:basedOn w:val="DefaultParagraphFont"/>
+    <w:basedOn w:val="a0"/>
     <w:uiPriority w:val="99"/>
     <w:semiHidden/>
     <w:unhideWhenUsed/>
@@ -51089,10 +51077,10 @@
       <w:szCs w:val="16"/>
     </w:rPr>
   </w:style>
-  <w:style w:type="paragraph" w:styleId="CommentText">
+  <w:style w:type="paragraph" w:styleId="ae">
     <w:name w:val="annotation text"/>
-    <w:basedOn w:val="Normal"/>
-    <w:link w:val="CommentTextChar"/>
+    <w:basedOn w:val="a"/>
+    <w:link w:val="Char3"/>
     <w:uiPriority w:val="99"/>
     <w:semiHidden/>
     <w:unhideWhenUsed/>
@@ -51105,10 +51093,10 @@
       <w:szCs w:val="20"/>
     </w:rPr>
   </w:style>
-  <w:style w:type="character" w:customStyle="1" w:styleId="CommentTextChar">
-    <w:name w:val="Comment Text Char"/>
-    <w:basedOn w:val="DefaultParagraphFont"/>
-    <w:link w:val="CommentText"/>
+  <w:style w:type="character" w:customStyle="1" w:styleId="Char3">
+    <w:name w:val="메모 텍스트 Char"/>
+    <w:basedOn w:val="a0"/>
+    <w:link w:val="ae"/>
     <w:uiPriority w:val="99"/>
     <w:semiHidden/>
     <w:rsid w:val="00251097"/>
@@ -51117,11 +51105,11 @@
       <w:szCs w:val="20"/>
     </w:rPr>
   </w:style>
-  <w:style w:type="paragraph" w:styleId="CommentSubject">
+  <w:style w:type="paragraph" w:styleId="af">
     <w:name w:val="annotation subject"/>
-    <w:basedOn w:val="CommentText"/>
-    <w:next w:val="CommentText"/>
-    <w:link w:val="CommentSubjectChar"/>
+    <w:basedOn w:val="ae"/>
+    <w:next w:val="ae"/>
+    <w:link w:val="Char4"/>
     <w:uiPriority w:val="99"/>
     <w:semiHidden/>
     <w:unhideWhenUsed/>
@@ -51131,10 +51119,10 @@
       <w:bCs/>
     </w:rPr>
   </w:style>
-  <w:style w:type="character" w:customStyle="1" w:styleId="CommentSubjectChar">
-    <w:name w:val="Comment Subject Char"/>
-    <w:basedOn w:val="CommentTextChar"/>
-    <w:link w:val="CommentSubject"/>
+  <w:style w:type="character" w:customStyle="1" w:styleId="Char4">
+    <w:name w:val="메모 주제 Char"/>
+    <w:basedOn w:val="Char3"/>
+    <w:link w:val="af"/>
     <w:uiPriority w:val="99"/>
     <w:semiHidden/>
     <w:rsid w:val="00251097"/>
@@ -51145,9 +51133,9 @@
       <w:szCs w:val="20"/>
     </w:rPr>
   </w:style>
-  <w:style w:type="paragraph" w:styleId="NormalWeb">
+  <w:style w:type="paragraph" w:styleId="af0">
     <w:name w:val="Normal (Web)"/>
-    <w:basedOn w:val="Normal"/>
+    <w:basedOn w:val="a"/>
     <w:uiPriority w:val="99"/>
     <w:semiHidden/>
     <w:unhideWhenUsed/>
@@ -51164,7 +51152,7 @@
   </w:style>
   <w:style w:type="paragraph" w:customStyle="1" w:styleId="BodyText12">
     <w:name w:val="Body Text 12"/>
-    <w:basedOn w:val="Normal"/>
+    <w:basedOn w:val="a"/>
     <w:link w:val="BodyText12Char"/>
     <w:qFormat/>
     <w:rsid w:val="00D733A1"/>
@@ -51186,7 +51174,7 @@
   </w:style>
   <w:style w:type="character" w:customStyle="1" w:styleId="BodyText12Char">
     <w:name w:val="Body Text 12 Char"/>
-    <w:basedOn w:val="DefaultParagraphFont"/>
+    <w:basedOn w:val="a0"/>
     <w:link w:val="BodyText12"/>
     <w:rsid w:val="00D733A1"/>
     <w:rPr>
@@ -51196,7 +51184,7 @@
   </w:style>
   <w:style w:type="paragraph" w:customStyle="1" w:styleId="msonormal0">
     <w:name w:val="msonormal"/>
-    <w:basedOn w:val="Normal"/>
+    <w:basedOn w:val="a"/>
     <w:rsid w:val="0022649F"/>
     <w:pPr>
       <w:spacing w:before="100" w:beforeAutospacing="1" w:after="100" w:afterAutospacing="1" w:line="240" w:lineRule="auto"/>
@@ -51501,7 +51489,7 @@
 </file>
 
 <file path=customXml/itemProps1.xml><?xml version="1.0" encoding="utf-8"?>
-<ds:datastoreItem xmlns:ds="http://schemas.openxmlformats.org/officeDocument/2006/customXml" ds:itemID="{E6EB3F4F-8DBD-49E7-AAA0-8AD99842AA7E}">
+<ds:datastoreItem xmlns:ds="http://schemas.openxmlformats.org/officeDocument/2006/customXml" ds:itemID="{C016A1FD-BD34-41FA-93DE-33EB40040700}">
   <ds:schemaRefs>
     <ds:schemaRef ds:uri="http://schemas.openxmlformats.org/officeDocument/2006/bibliography"/>
   </ds:schemaRefs>

</xml_diff>